<commit_message>
Updated tech doc to include Appendix and additional Next steps
</commit_message>
<xml_diff>
--- a/docs/Automated Code Review System Design.docx
+++ b/docs/Automated Code Review System Design.docx
@@ -23,10 +23,32 @@
         <w:pStyle w:val="Heading1"/>
       </w:pPr>
       <w:bookmarkStart w:id="0" w:name="_Toc197856311"/>
+    </w:p>
+    <w:p>
+      <w:pPr>
+        <w:pStyle w:val="Heading1"/>
+      </w:pPr>
+    </w:p>
+    <w:p>
+      <w:pPr>
+        <w:pStyle w:val="Heading1"/>
+      </w:pPr>
+    </w:p>
+    <w:p>
+      <w:pPr>
+        <w:pStyle w:val="Heading1"/>
+      </w:pPr>
+    </w:p>
+    <w:p>
+      <w:pPr>
+        <w:pStyle w:val="Heading1"/>
+      </w:pPr>
+      <w:bookmarkStart w:id="1" w:name="_Toc197858907"/>
       <w:r>
         <w:t>Prepared by:</w:t>
       </w:r>
       <w:bookmarkEnd w:id="0"/>
+      <w:bookmarkEnd w:id="1"/>
     </w:p>
     <w:p>
       <w:pPr>
@@ -56,11 +78,13 @@
       <w:pPr>
         <w:pStyle w:val="Heading1"/>
       </w:pPr>
-      <w:bookmarkStart w:id="1" w:name="_Toc197856312"/>
+      <w:bookmarkStart w:id="2" w:name="_Toc197856312"/>
+      <w:bookmarkStart w:id="3" w:name="_Toc197858908"/>
       <w:r>
         <w:t>Prepared for:</w:t>
       </w:r>
-      <w:bookmarkEnd w:id="1"/>
+      <w:bookmarkEnd w:id="2"/>
+      <w:bookmarkEnd w:id="3"/>
     </w:p>
     <w:p>
       <w:pPr>
@@ -90,11 +114,13 @@
       <w:pPr>
         <w:pStyle w:val="Heading1"/>
       </w:pPr>
-      <w:bookmarkStart w:id="2" w:name="_Toc197856313"/>
+      <w:bookmarkStart w:id="4" w:name="_Toc197856313"/>
+      <w:bookmarkStart w:id="5" w:name="_Toc197858909"/>
       <w:r>
         <w:t>Date:</w:t>
       </w:r>
-      <w:bookmarkEnd w:id="2"/>
+      <w:bookmarkEnd w:id="4"/>
+      <w:bookmarkEnd w:id="5"/>
     </w:p>
     <w:p>
       <w:pPr>
@@ -169,12 +195,68 @@
           <w:r>
             <w:fldChar w:fldCharType="separate"/>
           </w:r>
+          <w:hyperlink w:anchor="_Toc197858907" w:history="1">
+            <w:r>
+              <w:rPr>
+                <w:rStyle w:val="Hyperlink"/>
+                <w:noProof/>
+              </w:rPr>
+              <w:t>Prepared by:</w:t>
+            </w:r>
+            <w:r>
+              <w:rPr>
+                <w:noProof/>
+                <w:webHidden/>
+              </w:rPr>
+              <w:tab/>
+            </w:r>
+            <w:r>
+              <w:rPr>
+                <w:noProof/>
+                <w:webHidden/>
+              </w:rPr>
+              <w:fldChar w:fldCharType="begin"/>
+            </w:r>
+            <w:r>
+              <w:rPr>
+                <w:noProof/>
+                <w:webHidden/>
+              </w:rPr>
+              <w:instrText xml:space="preserve"> PAGEREF _Toc197858907 \h </w:instrText>
+            </w:r>
+            <w:r>
+              <w:rPr>
+                <w:noProof/>
+                <w:webHidden/>
+              </w:rPr>
+            </w:r>
+            <w:r>
+              <w:rPr>
+                <w:noProof/>
+                <w:webHidden/>
+              </w:rPr>
+              <w:fldChar w:fldCharType="separate"/>
+            </w:r>
+            <w:r>
+              <w:rPr>
+                <w:noProof/>
+                <w:webHidden/>
+              </w:rPr>
+              <w:t>1</w:t>
+            </w:r>
+            <w:r>
+              <w:rPr>
+                <w:noProof/>
+                <w:webHidden/>
+              </w:rPr>
+              <w:fldChar w:fldCharType="end"/>
+            </w:r>
+          </w:hyperlink>
         </w:p>
         <w:p>
           <w:pPr>
             <w:pStyle w:val="TOC1"/>
             <w:tabs>
-              <w:tab w:val="left" w:pos="440"/>
               <w:tab w:val="right" w:leader="dot" w:pos="10790"/>
             </w:tabs>
             <w:rPr>
@@ -186,31 +268,86 @@
               <w14:ligatures w14:val="standardContextual"/>
             </w:rPr>
           </w:pPr>
-          <w:hyperlink w:anchor="_Toc197856314" w:history="1">
+          <w:hyperlink w:anchor="_Toc197858908" w:history="1">
             <w:r>
               <w:rPr>
                 <w:rStyle w:val="Hyperlink"/>
                 <w:noProof/>
               </w:rPr>
-              <w:t>1.</w:t>
-            </w:r>
-            <w:r>
-              <w:rPr>
-                <w:rFonts w:cstheme="minorBidi"/>
-                <w:noProof/>
-                <w:kern w:val="2"/>
-                <w:sz w:val="24"/>
-                <w:szCs w:val="24"/>
-                <w14:ligatures w14:val="standardContextual"/>
+              <w:t>Prepared for:</w:t>
+            </w:r>
+            <w:r>
+              <w:rPr>
+                <w:noProof/>
+                <w:webHidden/>
               </w:rPr>
               <w:tab/>
             </w:r>
             <w:r>
               <w:rPr>
+                <w:noProof/>
+                <w:webHidden/>
+              </w:rPr>
+              <w:fldChar w:fldCharType="begin"/>
+            </w:r>
+            <w:r>
+              <w:rPr>
+                <w:noProof/>
+                <w:webHidden/>
+              </w:rPr>
+              <w:instrText xml:space="preserve"> PAGEREF _Toc197858908 \h </w:instrText>
+            </w:r>
+            <w:r>
+              <w:rPr>
+                <w:noProof/>
+                <w:webHidden/>
+              </w:rPr>
+            </w:r>
+            <w:r>
+              <w:rPr>
+                <w:noProof/>
+                <w:webHidden/>
+              </w:rPr>
+              <w:fldChar w:fldCharType="separate"/>
+            </w:r>
+            <w:r>
+              <w:rPr>
+                <w:noProof/>
+                <w:webHidden/>
+              </w:rPr>
+              <w:t>1</w:t>
+            </w:r>
+            <w:r>
+              <w:rPr>
+                <w:noProof/>
+                <w:webHidden/>
+              </w:rPr>
+              <w:fldChar w:fldCharType="end"/>
+            </w:r>
+          </w:hyperlink>
+        </w:p>
+        <w:p>
+          <w:pPr>
+            <w:pStyle w:val="TOC1"/>
+            <w:tabs>
+              <w:tab w:val="right" w:leader="dot" w:pos="10790"/>
+            </w:tabs>
+            <w:rPr>
+              <w:rFonts w:cstheme="minorBidi"/>
+              <w:noProof/>
+              <w:kern w:val="2"/>
+              <w:sz w:val="24"/>
+              <w:szCs w:val="24"/>
+              <w14:ligatures w14:val="standardContextual"/>
+            </w:rPr>
+          </w:pPr>
+          <w:hyperlink w:anchor="_Toc197858909" w:history="1">
+            <w:r>
+              <w:rPr>
                 <w:rStyle w:val="Hyperlink"/>
                 <w:noProof/>
               </w:rPr>
-              <w:t>Introduction</w:t>
+              <w:t>Date:</w:t>
             </w:r>
             <w:r>
               <w:rPr>
@@ -231,7 +368,7 @@
                 <w:noProof/>
                 <w:webHidden/>
               </w:rPr>
-              <w:instrText xml:space="preserve"> PAGEREF _Toc197856314 \h </w:instrText>
+              <w:instrText xml:space="preserve"> PAGEREF _Toc197858909 \h </w:instrText>
             </w:r>
             <w:r>
               <w:rPr>
@@ -251,7 +388,7 @@
                 <w:noProof/>
                 <w:webHidden/>
               </w:rPr>
-              <w:t>3</w:t>
+              <w:t>1</w:t>
             </w:r>
             <w:r>
               <w:rPr>
@@ -278,13 +415,13 @@
               <w14:ligatures w14:val="standardContextual"/>
             </w:rPr>
           </w:pPr>
-          <w:hyperlink w:anchor="_Toc197856315" w:history="1">
+          <w:hyperlink w:anchor="_Toc197858910" w:history="1">
             <w:r>
               <w:rPr>
                 <w:rStyle w:val="Hyperlink"/>
                 <w:noProof/>
               </w:rPr>
-              <w:t>2.</w:t>
+              <w:t>1.</w:t>
             </w:r>
             <w:r>
               <w:rPr>
@@ -302,7 +439,7 @@
                 <w:rStyle w:val="Hyperlink"/>
                 <w:noProof/>
               </w:rPr>
-              <w:t>Overall Description</w:t>
+              <w:t>Introduction</w:t>
             </w:r>
             <w:r>
               <w:rPr>
@@ -323,7 +460,7 @@
                 <w:noProof/>
                 <w:webHidden/>
               </w:rPr>
-              <w:instrText xml:space="preserve"> PAGEREF _Toc197856315 \h </w:instrText>
+              <w:instrText xml:space="preserve"> PAGEREF _Toc197858910 \h </w:instrText>
             </w:r>
             <w:r>
               <w:rPr>
@@ -344,371 +481,6 @@
                 <w:webHidden/>
               </w:rPr>
               <w:t>3</w:t>
-            </w:r>
-            <w:r>
-              <w:rPr>
-                <w:noProof/>
-                <w:webHidden/>
-              </w:rPr>
-              <w:fldChar w:fldCharType="end"/>
-            </w:r>
-          </w:hyperlink>
-        </w:p>
-        <w:p>
-          <w:pPr>
-            <w:pStyle w:val="TOC3"/>
-            <w:tabs>
-              <w:tab w:val="right" w:leader="dot" w:pos="10790"/>
-            </w:tabs>
-            <w:rPr>
-              <w:rFonts w:cstheme="minorBidi"/>
-              <w:noProof/>
-              <w:kern w:val="2"/>
-              <w:sz w:val="24"/>
-              <w:szCs w:val="24"/>
-              <w14:ligatures w14:val="standardContextual"/>
-            </w:rPr>
-          </w:pPr>
-          <w:hyperlink w:anchor="_Toc197856316" w:history="1">
-            <w:r>
-              <w:rPr>
-                <w:rStyle w:val="Hyperlink"/>
-                <w:noProof/>
-              </w:rPr>
-              <w:t>2.1 System Functions</w:t>
-            </w:r>
-            <w:r>
-              <w:rPr>
-                <w:noProof/>
-                <w:webHidden/>
-              </w:rPr>
-              <w:tab/>
-            </w:r>
-            <w:r>
-              <w:rPr>
-                <w:noProof/>
-                <w:webHidden/>
-              </w:rPr>
-              <w:fldChar w:fldCharType="begin"/>
-            </w:r>
-            <w:r>
-              <w:rPr>
-                <w:noProof/>
-                <w:webHidden/>
-              </w:rPr>
-              <w:instrText xml:space="preserve"> PAGEREF _Toc197856316 \h </w:instrText>
-            </w:r>
-            <w:r>
-              <w:rPr>
-                <w:noProof/>
-                <w:webHidden/>
-              </w:rPr>
-            </w:r>
-            <w:r>
-              <w:rPr>
-                <w:noProof/>
-                <w:webHidden/>
-              </w:rPr>
-              <w:fldChar w:fldCharType="separate"/>
-            </w:r>
-            <w:r>
-              <w:rPr>
-                <w:noProof/>
-                <w:webHidden/>
-              </w:rPr>
-              <w:t>3</w:t>
-            </w:r>
-            <w:r>
-              <w:rPr>
-                <w:noProof/>
-                <w:webHidden/>
-              </w:rPr>
-              <w:fldChar w:fldCharType="end"/>
-            </w:r>
-          </w:hyperlink>
-        </w:p>
-        <w:p>
-          <w:pPr>
-            <w:pStyle w:val="TOC3"/>
-            <w:tabs>
-              <w:tab w:val="right" w:leader="dot" w:pos="10790"/>
-            </w:tabs>
-            <w:rPr>
-              <w:rFonts w:cstheme="minorBidi"/>
-              <w:noProof/>
-              <w:kern w:val="2"/>
-              <w:sz w:val="24"/>
-              <w:szCs w:val="24"/>
-              <w14:ligatures w14:val="standardContextual"/>
-            </w:rPr>
-          </w:pPr>
-          <w:hyperlink w:anchor="_Toc197856317" w:history="1">
-            <w:r>
-              <w:rPr>
-                <w:rStyle w:val="Hyperlink"/>
-                <w:noProof/>
-              </w:rPr>
-              <w:t>2.2 User Characteristics</w:t>
-            </w:r>
-            <w:r>
-              <w:rPr>
-                <w:noProof/>
-                <w:webHidden/>
-              </w:rPr>
-              <w:tab/>
-            </w:r>
-            <w:r>
-              <w:rPr>
-                <w:noProof/>
-                <w:webHidden/>
-              </w:rPr>
-              <w:fldChar w:fldCharType="begin"/>
-            </w:r>
-            <w:r>
-              <w:rPr>
-                <w:noProof/>
-                <w:webHidden/>
-              </w:rPr>
-              <w:instrText xml:space="preserve"> PAGEREF _Toc197856317 \h </w:instrText>
-            </w:r>
-            <w:r>
-              <w:rPr>
-                <w:noProof/>
-                <w:webHidden/>
-              </w:rPr>
-            </w:r>
-            <w:r>
-              <w:rPr>
-                <w:noProof/>
-                <w:webHidden/>
-              </w:rPr>
-              <w:fldChar w:fldCharType="separate"/>
-            </w:r>
-            <w:r>
-              <w:rPr>
-                <w:noProof/>
-                <w:webHidden/>
-              </w:rPr>
-              <w:t>3</w:t>
-            </w:r>
-            <w:r>
-              <w:rPr>
-                <w:noProof/>
-                <w:webHidden/>
-              </w:rPr>
-              <w:fldChar w:fldCharType="end"/>
-            </w:r>
-          </w:hyperlink>
-        </w:p>
-        <w:p>
-          <w:pPr>
-            <w:pStyle w:val="TOC3"/>
-            <w:tabs>
-              <w:tab w:val="right" w:leader="dot" w:pos="10790"/>
-            </w:tabs>
-            <w:rPr>
-              <w:rFonts w:cstheme="minorBidi"/>
-              <w:noProof/>
-              <w:kern w:val="2"/>
-              <w:sz w:val="24"/>
-              <w:szCs w:val="24"/>
-              <w14:ligatures w14:val="standardContextual"/>
-            </w:rPr>
-          </w:pPr>
-          <w:hyperlink w:anchor="_Toc197856318" w:history="1">
-            <w:r>
-              <w:rPr>
-                <w:rStyle w:val="Hyperlink"/>
-                <w:noProof/>
-              </w:rPr>
-              <w:t>2.3 Design Constraints</w:t>
-            </w:r>
-            <w:r>
-              <w:rPr>
-                <w:noProof/>
-                <w:webHidden/>
-              </w:rPr>
-              <w:tab/>
-            </w:r>
-            <w:r>
-              <w:rPr>
-                <w:noProof/>
-                <w:webHidden/>
-              </w:rPr>
-              <w:fldChar w:fldCharType="begin"/>
-            </w:r>
-            <w:r>
-              <w:rPr>
-                <w:noProof/>
-                <w:webHidden/>
-              </w:rPr>
-              <w:instrText xml:space="preserve"> PAGEREF _Toc197856318 \h </w:instrText>
-            </w:r>
-            <w:r>
-              <w:rPr>
-                <w:noProof/>
-                <w:webHidden/>
-              </w:rPr>
-            </w:r>
-            <w:r>
-              <w:rPr>
-                <w:noProof/>
-                <w:webHidden/>
-              </w:rPr>
-              <w:fldChar w:fldCharType="separate"/>
-            </w:r>
-            <w:r>
-              <w:rPr>
-                <w:noProof/>
-                <w:webHidden/>
-              </w:rPr>
-              <w:t>3</w:t>
-            </w:r>
-            <w:r>
-              <w:rPr>
-                <w:noProof/>
-                <w:webHidden/>
-              </w:rPr>
-              <w:fldChar w:fldCharType="end"/>
-            </w:r>
-          </w:hyperlink>
-        </w:p>
-        <w:p>
-          <w:pPr>
-            <w:pStyle w:val="TOC3"/>
-            <w:tabs>
-              <w:tab w:val="right" w:leader="dot" w:pos="10790"/>
-            </w:tabs>
-            <w:rPr>
-              <w:rFonts w:cstheme="minorBidi"/>
-              <w:noProof/>
-              <w:kern w:val="2"/>
-              <w:sz w:val="24"/>
-              <w:szCs w:val="24"/>
-              <w14:ligatures w14:val="standardContextual"/>
-            </w:rPr>
-          </w:pPr>
-          <w:hyperlink w:anchor="_Toc197856319" w:history="1">
-            <w:r>
-              <w:rPr>
-                <w:rStyle w:val="Hyperlink"/>
-                <w:noProof/>
-              </w:rPr>
-              <w:t>2.4 Design Decisions</w:t>
-            </w:r>
-            <w:r>
-              <w:rPr>
-                <w:noProof/>
-                <w:webHidden/>
-              </w:rPr>
-              <w:tab/>
-            </w:r>
-            <w:r>
-              <w:rPr>
-                <w:noProof/>
-                <w:webHidden/>
-              </w:rPr>
-              <w:fldChar w:fldCharType="begin"/>
-            </w:r>
-            <w:r>
-              <w:rPr>
-                <w:noProof/>
-                <w:webHidden/>
-              </w:rPr>
-              <w:instrText xml:space="preserve"> PAGEREF _Toc197856319 \h </w:instrText>
-            </w:r>
-            <w:r>
-              <w:rPr>
-                <w:noProof/>
-                <w:webHidden/>
-              </w:rPr>
-            </w:r>
-            <w:r>
-              <w:rPr>
-                <w:noProof/>
-                <w:webHidden/>
-              </w:rPr>
-              <w:fldChar w:fldCharType="separate"/>
-            </w:r>
-            <w:r>
-              <w:rPr>
-                <w:noProof/>
-                <w:webHidden/>
-              </w:rPr>
-              <w:t>3</w:t>
-            </w:r>
-            <w:r>
-              <w:rPr>
-                <w:noProof/>
-                <w:webHidden/>
-              </w:rPr>
-              <w:fldChar w:fldCharType="end"/>
-            </w:r>
-          </w:hyperlink>
-        </w:p>
-        <w:p>
-          <w:pPr>
-            <w:pStyle w:val="TOC3"/>
-            <w:tabs>
-              <w:tab w:val="right" w:leader="dot" w:pos="10790"/>
-            </w:tabs>
-            <w:rPr>
-              <w:rFonts w:cstheme="minorBidi"/>
-              <w:noProof/>
-              <w:kern w:val="2"/>
-              <w:sz w:val="24"/>
-              <w:szCs w:val="24"/>
-              <w14:ligatures w14:val="standardContextual"/>
-            </w:rPr>
-          </w:pPr>
-          <w:hyperlink w:anchor="_Toc197856320" w:history="1">
-            <w:r>
-              <w:rPr>
-                <w:rStyle w:val="Hyperlink"/>
-                <w:noProof/>
-              </w:rPr>
-              <w:t>2.5 Next Steps</w:t>
-            </w:r>
-            <w:r>
-              <w:rPr>
-                <w:noProof/>
-                <w:webHidden/>
-              </w:rPr>
-              <w:tab/>
-            </w:r>
-            <w:r>
-              <w:rPr>
-                <w:noProof/>
-                <w:webHidden/>
-              </w:rPr>
-              <w:fldChar w:fldCharType="begin"/>
-            </w:r>
-            <w:r>
-              <w:rPr>
-                <w:noProof/>
-                <w:webHidden/>
-              </w:rPr>
-              <w:instrText xml:space="preserve"> PAGEREF _Toc197856320 \h </w:instrText>
-            </w:r>
-            <w:r>
-              <w:rPr>
-                <w:noProof/>
-                <w:webHidden/>
-              </w:rPr>
-            </w:r>
-            <w:r>
-              <w:rPr>
-                <w:noProof/>
-                <w:webHidden/>
-              </w:rPr>
-              <w:fldChar w:fldCharType="separate"/>
-            </w:r>
-            <w:r>
-              <w:rPr>
-                <w:noProof/>
-                <w:webHidden/>
-              </w:rPr>
-              <w:t>4</w:t>
             </w:r>
             <w:r>
               <w:rPr>
@@ -735,13 +507,13 @@
               <w14:ligatures w14:val="standardContextual"/>
             </w:rPr>
           </w:pPr>
-          <w:hyperlink w:anchor="_Toc197856321" w:history="1">
+          <w:hyperlink w:anchor="_Toc197858911" w:history="1">
             <w:r>
               <w:rPr>
                 <w:rStyle w:val="Hyperlink"/>
                 <w:noProof/>
               </w:rPr>
-              <w:t>3.</w:t>
+              <w:t>2.</w:t>
             </w:r>
             <w:r>
               <w:rPr>
@@ -759,7 +531,7 @@
                 <w:rStyle w:val="Hyperlink"/>
                 <w:noProof/>
               </w:rPr>
-              <w:t>System Architecture</w:t>
+              <w:t>Overall Description</w:t>
             </w:r>
             <w:r>
               <w:rPr>
@@ -780,7 +552,7 @@
                 <w:noProof/>
                 <w:webHidden/>
               </w:rPr>
-              <w:instrText xml:space="preserve"> PAGEREF _Toc197856321 \h </w:instrText>
+              <w:instrText xml:space="preserve"> PAGEREF _Toc197858911 \h </w:instrText>
             </w:r>
             <w:r>
               <w:rPr>
@@ -800,7 +572,7 @@
                 <w:noProof/>
                 <w:webHidden/>
               </w:rPr>
-              <w:t>4</w:t>
+              <w:t>3</w:t>
             </w:r>
             <w:r>
               <w:rPr>
@@ -826,13 +598,13 @@
               <w14:ligatures w14:val="standardContextual"/>
             </w:rPr>
           </w:pPr>
-          <w:hyperlink w:anchor="_Toc197856322" w:history="1">
+          <w:hyperlink w:anchor="_Toc197858912" w:history="1">
             <w:r>
               <w:rPr>
                 <w:rStyle w:val="Hyperlink"/>
                 <w:noProof/>
               </w:rPr>
-              <w:t>3.1 Logical Design</w:t>
+              <w:t>2.1 System Functions</w:t>
             </w:r>
             <w:r>
               <w:rPr>
@@ -853,7 +625,7 @@
                 <w:noProof/>
                 <w:webHidden/>
               </w:rPr>
-              <w:instrText xml:space="preserve"> PAGEREF _Toc197856322 \h </w:instrText>
+              <w:instrText xml:space="preserve"> PAGEREF _Toc197858912 \h </w:instrText>
             </w:r>
             <w:r>
               <w:rPr>
@@ -873,7 +645,7 @@
                 <w:noProof/>
                 <w:webHidden/>
               </w:rPr>
-              <w:t>4</w:t>
+              <w:t>3</w:t>
             </w:r>
             <w:r>
               <w:rPr>
@@ -899,13 +671,13 @@
               <w14:ligatures w14:val="standardContextual"/>
             </w:rPr>
           </w:pPr>
-          <w:hyperlink w:anchor="_Toc197856323" w:history="1">
+          <w:hyperlink w:anchor="_Toc197858913" w:history="1">
             <w:r>
               <w:rPr>
                 <w:rStyle w:val="Hyperlink"/>
                 <w:noProof/>
               </w:rPr>
-              <w:t>3.2 Architecture Design</w:t>
+              <w:t>2.2 User Characteristics</w:t>
             </w:r>
             <w:r>
               <w:rPr>
@@ -926,7 +698,7 @@
                 <w:noProof/>
                 <w:webHidden/>
               </w:rPr>
-              <w:instrText xml:space="preserve"> PAGEREF _Toc197856323 \h </w:instrText>
+              <w:instrText xml:space="preserve"> PAGEREF _Toc197858913 \h </w:instrText>
             </w:r>
             <w:r>
               <w:rPr>
@@ -946,7 +718,7 @@
                 <w:noProof/>
                 <w:webHidden/>
               </w:rPr>
-              <w:t>5</w:t>
+              <w:t>3</w:t>
             </w:r>
             <w:r>
               <w:rPr>
@@ -972,13 +744,13 @@
               <w14:ligatures w14:val="standardContextual"/>
             </w:rPr>
           </w:pPr>
-          <w:hyperlink w:anchor="_Toc197856324" w:history="1">
+          <w:hyperlink w:anchor="_Toc197858914" w:history="1">
             <w:r>
               <w:rPr>
                 <w:rStyle w:val="Hyperlink"/>
                 <w:noProof/>
               </w:rPr>
-              <w:t>3.3 Cloud Infrastructure Components</w:t>
+              <w:t>2.3 Design Constraints</w:t>
             </w:r>
             <w:r>
               <w:rPr>
@@ -999,7 +771,7 @@
                 <w:noProof/>
                 <w:webHidden/>
               </w:rPr>
-              <w:instrText xml:space="preserve"> PAGEREF _Toc197856324 \h </w:instrText>
+              <w:instrText xml:space="preserve"> PAGEREF _Toc197858914 \h </w:instrText>
             </w:r>
             <w:r>
               <w:rPr>
@@ -1019,7 +791,7 @@
                 <w:noProof/>
                 <w:webHidden/>
               </w:rPr>
-              <w:t>5</w:t>
+              <w:t>3</w:t>
             </w:r>
             <w:r>
               <w:rPr>
@@ -1045,13 +817,13 @@
               <w14:ligatures w14:val="standardContextual"/>
             </w:rPr>
           </w:pPr>
-          <w:hyperlink w:anchor="_Toc197856325" w:history="1">
+          <w:hyperlink w:anchor="_Toc197858915" w:history="1">
             <w:r>
               <w:rPr>
                 <w:rStyle w:val="Hyperlink"/>
                 <w:noProof/>
               </w:rPr>
-              <w:t>3.4 Application Components</w:t>
+              <w:t>2.4 Design Decisions</w:t>
             </w:r>
             <w:r>
               <w:rPr>
@@ -1072,7 +844,7 @@
                 <w:noProof/>
                 <w:webHidden/>
               </w:rPr>
-              <w:instrText xml:space="preserve"> PAGEREF _Toc197856325 \h </w:instrText>
+              <w:instrText xml:space="preserve"> PAGEREF _Toc197858915 \h </w:instrText>
             </w:r>
             <w:r>
               <w:rPr>
@@ -1092,7 +864,7 @@
                 <w:noProof/>
                 <w:webHidden/>
               </w:rPr>
-              <w:t>5</w:t>
+              <w:t>3</w:t>
             </w:r>
             <w:r>
               <w:rPr>
@@ -1118,13 +890,13 @@
               <w14:ligatures w14:val="standardContextual"/>
             </w:rPr>
           </w:pPr>
-          <w:hyperlink w:anchor="_Toc197856326" w:history="1">
+          <w:hyperlink w:anchor="_Toc197858916" w:history="1">
             <w:r>
               <w:rPr>
                 <w:rStyle w:val="Hyperlink"/>
                 <w:noProof/>
               </w:rPr>
-              <w:t>3.5 System Interactions</w:t>
+              <w:t>2.5 Next Steps</w:t>
             </w:r>
             <w:r>
               <w:rPr>
@@ -1145,7 +917,7 @@
                 <w:noProof/>
                 <w:webHidden/>
               </w:rPr>
-              <w:instrText xml:space="preserve"> PAGEREF _Toc197856326 \h </w:instrText>
+              <w:instrText xml:space="preserve"> PAGEREF _Toc197858916 \h </w:instrText>
             </w:r>
             <w:r>
               <w:rPr>
@@ -1165,80 +937,7 @@
                 <w:noProof/>
                 <w:webHidden/>
               </w:rPr>
-              <w:t>5</w:t>
-            </w:r>
-            <w:r>
-              <w:rPr>
-                <w:noProof/>
-                <w:webHidden/>
-              </w:rPr>
-              <w:fldChar w:fldCharType="end"/>
-            </w:r>
-          </w:hyperlink>
-        </w:p>
-        <w:p>
-          <w:pPr>
-            <w:pStyle w:val="TOC3"/>
-            <w:tabs>
-              <w:tab w:val="right" w:leader="dot" w:pos="10790"/>
-            </w:tabs>
-            <w:rPr>
-              <w:rFonts w:cstheme="minorBidi"/>
-              <w:noProof/>
-              <w:kern w:val="2"/>
-              <w:sz w:val="24"/>
-              <w:szCs w:val="24"/>
-              <w14:ligatures w14:val="standardContextual"/>
-            </w:rPr>
-          </w:pPr>
-          <w:hyperlink w:anchor="_Toc197856327" w:history="1">
-            <w:r>
-              <w:rPr>
-                <w:rStyle w:val="Hyperlink"/>
-                <w:noProof/>
-              </w:rPr>
-              <w:t>3.6 Data Flow</w:t>
-            </w:r>
-            <w:r>
-              <w:rPr>
-                <w:noProof/>
-                <w:webHidden/>
-              </w:rPr>
-              <w:tab/>
-            </w:r>
-            <w:r>
-              <w:rPr>
-                <w:noProof/>
-                <w:webHidden/>
-              </w:rPr>
-              <w:fldChar w:fldCharType="begin"/>
-            </w:r>
-            <w:r>
-              <w:rPr>
-                <w:noProof/>
-                <w:webHidden/>
-              </w:rPr>
-              <w:instrText xml:space="preserve"> PAGEREF _Toc197856327 \h </w:instrText>
-            </w:r>
-            <w:r>
-              <w:rPr>
-                <w:noProof/>
-                <w:webHidden/>
-              </w:rPr>
-            </w:r>
-            <w:r>
-              <w:rPr>
-                <w:noProof/>
-                <w:webHidden/>
-              </w:rPr>
-              <w:fldChar w:fldCharType="separate"/>
-            </w:r>
-            <w:r>
-              <w:rPr>
-                <w:noProof/>
-                <w:webHidden/>
-              </w:rPr>
-              <w:t>6</w:t>
+              <w:t>4</w:t>
             </w:r>
             <w:r>
               <w:rPr>
@@ -1265,13 +964,13 @@
               <w14:ligatures w14:val="standardContextual"/>
             </w:rPr>
           </w:pPr>
-          <w:hyperlink w:anchor="_Toc197856328" w:history="1">
+          <w:hyperlink w:anchor="_Toc197858917" w:history="1">
             <w:r>
               <w:rPr>
                 <w:rStyle w:val="Hyperlink"/>
                 <w:noProof/>
               </w:rPr>
-              <w:t>4.</w:t>
+              <w:t>3.</w:t>
             </w:r>
             <w:r>
               <w:rPr>
@@ -1289,7 +988,7 @@
                 <w:rStyle w:val="Hyperlink"/>
                 <w:noProof/>
               </w:rPr>
-              <w:t>Detailed Design</w:t>
+              <w:t>System Architecture</w:t>
             </w:r>
             <w:r>
               <w:rPr>
@@ -1310,7 +1009,7 @@
                 <w:noProof/>
                 <w:webHidden/>
               </w:rPr>
-              <w:instrText xml:space="preserve"> PAGEREF _Toc197856328 \h </w:instrText>
+              <w:instrText xml:space="preserve"> PAGEREF _Toc197858917 \h </w:instrText>
             </w:r>
             <w:r>
               <w:rPr>
@@ -1330,7 +1029,7 @@
                 <w:noProof/>
                 <w:webHidden/>
               </w:rPr>
-              <w:t>6</w:t>
+              <w:t>4</w:t>
             </w:r>
             <w:r>
               <w:rPr>
@@ -1356,13 +1055,27 @@
               <w14:ligatures w14:val="standardContextual"/>
             </w:rPr>
           </w:pPr>
-          <w:hyperlink w:anchor="_Toc197856329" w:history="1">
+          <w:hyperlink w:anchor="_Toc197858918" w:history="1">
             <w:r>
               <w:rPr>
                 <w:rStyle w:val="Hyperlink"/>
                 <w:noProof/>
               </w:rPr>
-              <w:t>4.1 Module Specifications</w:t>
+              <w:t>3.1 Logical Des</w:t>
+            </w:r>
+            <w:r>
+              <w:rPr>
+                <w:rStyle w:val="Hyperlink"/>
+                <w:noProof/>
+              </w:rPr>
+              <w:t>i</w:t>
+            </w:r>
+            <w:r>
+              <w:rPr>
+                <w:rStyle w:val="Hyperlink"/>
+                <w:noProof/>
+              </w:rPr>
+              <w:t>gn</w:t>
             </w:r>
             <w:r>
               <w:rPr>
@@ -1383,7 +1096,7 @@
                 <w:noProof/>
                 <w:webHidden/>
               </w:rPr>
-              <w:instrText xml:space="preserve"> PAGEREF _Toc197856329 \h </w:instrText>
+              <w:instrText xml:space="preserve"> PAGEREF _Toc197858918 \h </w:instrText>
             </w:r>
             <w:r>
               <w:rPr>
@@ -1403,7 +1116,7 @@
                 <w:noProof/>
                 <w:webHidden/>
               </w:rPr>
-              <w:t>6</w:t>
+              <w:t>4</w:t>
             </w:r>
             <w:r>
               <w:rPr>
@@ -1429,17 +1142,13 @@
               <w14:ligatures w14:val="standardContextual"/>
             </w:rPr>
           </w:pPr>
-          <w:hyperlink w:anchor="_Toc197856330" w:history="1">
+          <w:hyperlink w:anchor="_Toc197858919" w:history="1">
             <w:r>
               <w:rPr>
                 <w:rStyle w:val="Hyperlink"/>
-                <w:b/>
-                <w:bCs/>
-                <w:smallCaps/>
-                <w:noProof/>
-                <w:spacing w:val="5"/>
-              </w:rPr>
-              <w:t>4.2 Database Design</w:t>
+                <w:noProof/>
+              </w:rPr>
+              <w:t>3.2 Architecture Design</w:t>
             </w:r>
             <w:r>
               <w:rPr>
@@ -1460,7 +1169,7 @@
                 <w:noProof/>
                 <w:webHidden/>
               </w:rPr>
-              <w:instrText xml:space="preserve"> PAGEREF _Toc197856330 \h </w:instrText>
+              <w:instrText xml:space="preserve"> PAGEREF _Toc197858919 \h </w:instrText>
             </w:r>
             <w:r>
               <w:rPr>
@@ -1480,7 +1189,299 @@
                 <w:noProof/>
                 <w:webHidden/>
               </w:rPr>
-              <w:t>11</w:t>
+              <w:t>5</w:t>
+            </w:r>
+            <w:r>
+              <w:rPr>
+                <w:noProof/>
+                <w:webHidden/>
+              </w:rPr>
+              <w:fldChar w:fldCharType="end"/>
+            </w:r>
+          </w:hyperlink>
+        </w:p>
+        <w:p>
+          <w:pPr>
+            <w:pStyle w:val="TOC3"/>
+            <w:tabs>
+              <w:tab w:val="right" w:leader="dot" w:pos="10790"/>
+            </w:tabs>
+            <w:rPr>
+              <w:rFonts w:cstheme="minorBidi"/>
+              <w:noProof/>
+              <w:kern w:val="2"/>
+              <w:sz w:val="24"/>
+              <w:szCs w:val="24"/>
+              <w14:ligatures w14:val="standardContextual"/>
+            </w:rPr>
+          </w:pPr>
+          <w:hyperlink w:anchor="_Toc197858920" w:history="1">
+            <w:r>
+              <w:rPr>
+                <w:rStyle w:val="Hyperlink"/>
+                <w:noProof/>
+              </w:rPr>
+              <w:t>3.3 Cloud Infrastructure Components</w:t>
+            </w:r>
+            <w:r>
+              <w:rPr>
+                <w:noProof/>
+                <w:webHidden/>
+              </w:rPr>
+              <w:tab/>
+            </w:r>
+            <w:r>
+              <w:rPr>
+                <w:noProof/>
+                <w:webHidden/>
+              </w:rPr>
+              <w:fldChar w:fldCharType="begin"/>
+            </w:r>
+            <w:r>
+              <w:rPr>
+                <w:noProof/>
+                <w:webHidden/>
+              </w:rPr>
+              <w:instrText xml:space="preserve"> PAGEREF _Toc197858920 \h </w:instrText>
+            </w:r>
+            <w:r>
+              <w:rPr>
+                <w:noProof/>
+                <w:webHidden/>
+              </w:rPr>
+            </w:r>
+            <w:r>
+              <w:rPr>
+                <w:noProof/>
+                <w:webHidden/>
+              </w:rPr>
+              <w:fldChar w:fldCharType="separate"/>
+            </w:r>
+            <w:r>
+              <w:rPr>
+                <w:noProof/>
+                <w:webHidden/>
+              </w:rPr>
+              <w:t>5</w:t>
+            </w:r>
+            <w:r>
+              <w:rPr>
+                <w:noProof/>
+                <w:webHidden/>
+              </w:rPr>
+              <w:fldChar w:fldCharType="end"/>
+            </w:r>
+          </w:hyperlink>
+        </w:p>
+        <w:p>
+          <w:pPr>
+            <w:pStyle w:val="TOC3"/>
+            <w:tabs>
+              <w:tab w:val="right" w:leader="dot" w:pos="10790"/>
+            </w:tabs>
+            <w:rPr>
+              <w:rFonts w:cstheme="minorBidi"/>
+              <w:noProof/>
+              <w:kern w:val="2"/>
+              <w:sz w:val="24"/>
+              <w:szCs w:val="24"/>
+              <w14:ligatures w14:val="standardContextual"/>
+            </w:rPr>
+          </w:pPr>
+          <w:hyperlink w:anchor="_Toc197858921" w:history="1">
+            <w:r>
+              <w:rPr>
+                <w:rStyle w:val="Hyperlink"/>
+                <w:noProof/>
+              </w:rPr>
+              <w:t>3.4 Application Components</w:t>
+            </w:r>
+            <w:r>
+              <w:rPr>
+                <w:noProof/>
+                <w:webHidden/>
+              </w:rPr>
+              <w:tab/>
+            </w:r>
+            <w:r>
+              <w:rPr>
+                <w:noProof/>
+                <w:webHidden/>
+              </w:rPr>
+              <w:fldChar w:fldCharType="begin"/>
+            </w:r>
+            <w:r>
+              <w:rPr>
+                <w:noProof/>
+                <w:webHidden/>
+              </w:rPr>
+              <w:instrText xml:space="preserve"> PAGEREF _Toc197858921 \h </w:instrText>
+            </w:r>
+            <w:r>
+              <w:rPr>
+                <w:noProof/>
+                <w:webHidden/>
+              </w:rPr>
+            </w:r>
+            <w:r>
+              <w:rPr>
+                <w:noProof/>
+                <w:webHidden/>
+              </w:rPr>
+              <w:fldChar w:fldCharType="separate"/>
+            </w:r>
+            <w:r>
+              <w:rPr>
+                <w:noProof/>
+                <w:webHidden/>
+              </w:rPr>
+              <w:t>5</w:t>
+            </w:r>
+            <w:r>
+              <w:rPr>
+                <w:noProof/>
+                <w:webHidden/>
+              </w:rPr>
+              <w:fldChar w:fldCharType="end"/>
+            </w:r>
+          </w:hyperlink>
+        </w:p>
+        <w:p>
+          <w:pPr>
+            <w:pStyle w:val="TOC3"/>
+            <w:tabs>
+              <w:tab w:val="right" w:leader="dot" w:pos="10790"/>
+            </w:tabs>
+            <w:rPr>
+              <w:rFonts w:cstheme="minorBidi"/>
+              <w:noProof/>
+              <w:kern w:val="2"/>
+              <w:sz w:val="24"/>
+              <w:szCs w:val="24"/>
+              <w14:ligatures w14:val="standardContextual"/>
+            </w:rPr>
+          </w:pPr>
+          <w:hyperlink w:anchor="_Toc197858922" w:history="1">
+            <w:r>
+              <w:rPr>
+                <w:rStyle w:val="Hyperlink"/>
+                <w:noProof/>
+              </w:rPr>
+              <w:t>3.5 System Interactions</w:t>
+            </w:r>
+            <w:r>
+              <w:rPr>
+                <w:noProof/>
+                <w:webHidden/>
+              </w:rPr>
+              <w:tab/>
+            </w:r>
+            <w:r>
+              <w:rPr>
+                <w:noProof/>
+                <w:webHidden/>
+              </w:rPr>
+              <w:fldChar w:fldCharType="begin"/>
+            </w:r>
+            <w:r>
+              <w:rPr>
+                <w:noProof/>
+                <w:webHidden/>
+              </w:rPr>
+              <w:instrText xml:space="preserve"> PAGEREF _Toc197858922 \h </w:instrText>
+            </w:r>
+            <w:r>
+              <w:rPr>
+                <w:noProof/>
+                <w:webHidden/>
+              </w:rPr>
+            </w:r>
+            <w:r>
+              <w:rPr>
+                <w:noProof/>
+                <w:webHidden/>
+              </w:rPr>
+              <w:fldChar w:fldCharType="separate"/>
+            </w:r>
+            <w:r>
+              <w:rPr>
+                <w:noProof/>
+                <w:webHidden/>
+              </w:rPr>
+              <w:t>5</w:t>
+            </w:r>
+            <w:r>
+              <w:rPr>
+                <w:noProof/>
+                <w:webHidden/>
+              </w:rPr>
+              <w:fldChar w:fldCharType="end"/>
+            </w:r>
+          </w:hyperlink>
+        </w:p>
+        <w:p>
+          <w:pPr>
+            <w:pStyle w:val="TOC3"/>
+            <w:tabs>
+              <w:tab w:val="right" w:leader="dot" w:pos="10790"/>
+            </w:tabs>
+            <w:rPr>
+              <w:rFonts w:cstheme="minorBidi"/>
+              <w:noProof/>
+              <w:kern w:val="2"/>
+              <w:sz w:val="24"/>
+              <w:szCs w:val="24"/>
+              <w14:ligatures w14:val="standardContextual"/>
+            </w:rPr>
+          </w:pPr>
+          <w:hyperlink w:anchor="_Toc197858923" w:history="1">
+            <w:r>
+              <w:rPr>
+                <w:rStyle w:val="Hyperlink"/>
+                <w:noProof/>
+              </w:rPr>
+              <w:t>3.6 Data Flow</w:t>
+            </w:r>
+            <w:r>
+              <w:rPr>
+                <w:noProof/>
+                <w:webHidden/>
+              </w:rPr>
+              <w:tab/>
+            </w:r>
+            <w:r>
+              <w:rPr>
+                <w:noProof/>
+                <w:webHidden/>
+              </w:rPr>
+              <w:fldChar w:fldCharType="begin"/>
+            </w:r>
+            <w:r>
+              <w:rPr>
+                <w:noProof/>
+                <w:webHidden/>
+              </w:rPr>
+              <w:instrText xml:space="preserve"> PAGEREF _Toc197858923 \h </w:instrText>
+            </w:r>
+            <w:r>
+              <w:rPr>
+                <w:noProof/>
+                <w:webHidden/>
+              </w:rPr>
+            </w:r>
+            <w:r>
+              <w:rPr>
+                <w:noProof/>
+                <w:webHidden/>
+              </w:rPr>
+              <w:fldChar w:fldCharType="separate"/>
+            </w:r>
+            <w:r>
+              <w:rPr>
+                <w:noProof/>
+                <w:webHidden/>
+              </w:rPr>
+              <w:t>6</w:t>
             </w:r>
             <w:r>
               <w:rPr>
@@ -1507,13 +1508,13 @@
               <w14:ligatures w14:val="standardContextual"/>
             </w:rPr>
           </w:pPr>
-          <w:hyperlink w:anchor="_Toc197856331" w:history="1">
+          <w:hyperlink w:anchor="_Toc197858924" w:history="1">
             <w:r>
               <w:rPr>
                 <w:rStyle w:val="Hyperlink"/>
                 <w:noProof/>
               </w:rPr>
-              <w:t>5.</w:t>
+              <w:t>4.</w:t>
             </w:r>
             <w:r>
               <w:rPr>
@@ -1531,6 +1532,248 @@
                 <w:rStyle w:val="Hyperlink"/>
                 <w:noProof/>
               </w:rPr>
+              <w:t>Detailed Design</w:t>
+            </w:r>
+            <w:r>
+              <w:rPr>
+                <w:noProof/>
+                <w:webHidden/>
+              </w:rPr>
+              <w:tab/>
+            </w:r>
+            <w:r>
+              <w:rPr>
+                <w:noProof/>
+                <w:webHidden/>
+              </w:rPr>
+              <w:fldChar w:fldCharType="begin"/>
+            </w:r>
+            <w:r>
+              <w:rPr>
+                <w:noProof/>
+                <w:webHidden/>
+              </w:rPr>
+              <w:instrText xml:space="preserve"> PAGEREF _Toc197858924 \h </w:instrText>
+            </w:r>
+            <w:r>
+              <w:rPr>
+                <w:noProof/>
+                <w:webHidden/>
+              </w:rPr>
+            </w:r>
+            <w:r>
+              <w:rPr>
+                <w:noProof/>
+                <w:webHidden/>
+              </w:rPr>
+              <w:fldChar w:fldCharType="separate"/>
+            </w:r>
+            <w:r>
+              <w:rPr>
+                <w:noProof/>
+                <w:webHidden/>
+              </w:rPr>
+              <w:t>6</w:t>
+            </w:r>
+            <w:r>
+              <w:rPr>
+                <w:noProof/>
+                <w:webHidden/>
+              </w:rPr>
+              <w:fldChar w:fldCharType="end"/>
+            </w:r>
+          </w:hyperlink>
+        </w:p>
+        <w:p>
+          <w:pPr>
+            <w:pStyle w:val="TOC3"/>
+            <w:tabs>
+              <w:tab w:val="right" w:leader="dot" w:pos="10790"/>
+            </w:tabs>
+            <w:rPr>
+              <w:rFonts w:cstheme="minorBidi"/>
+              <w:noProof/>
+              <w:kern w:val="2"/>
+              <w:sz w:val="24"/>
+              <w:szCs w:val="24"/>
+              <w14:ligatures w14:val="standardContextual"/>
+            </w:rPr>
+          </w:pPr>
+          <w:hyperlink w:anchor="_Toc197858925" w:history="1">
+            <w:r>
+              <w:rPr>
+                <w:rStyle w:val="Hyperlink"/>
+                <w:noProof/>
+              </w:rPr>
+              <w:t>4.1 Module Specifications</w:t>
+            </w:r>
+            <w:r>
+              <w:rPr>
+                <w:noProof/>
+                <w:webHidden/>
+              </w:rPr>
+              <w:tab/>
+            </w:r>
+            <w:r>
+              <w:rPr>
+                <w:noProof/>
+                <w:webHidden/>
+              </w:rPr>
+              <w:fldChar w:fldCharType="begin"/>
+            </w:r>
+            <w:r>
+              <w:rPr>
+                <w:noProof/>
+                <w:webHidden/>
+              </w:rPr>
+              <w:instrText xml:space="preserve"> PAGEREF _Toc197858925 \h </w:instrText>
+            </w:r>
+            <w:r>
+              <w:rPr>
+                <w:noProof/>
+                <w:webHidden/>
+              </w:rPr>
+            </w:r>
+            <w:r>
+              <w:rPr>
+                <w:noProof/>
+                <w:webHidden/>
+              </w:rPr>
+              <w:fldChar w:fldCharType="separate"/>
+            </w:r>
+            <w:r>
+              <w:rPr>
+                <w:noProof/>
+                <w:webHidden/>
+              </w:rPr>
+              <w:t>6</w:t>
+            </w:r>
+            <w:r>
+              <w:rPr>
+                <w:noProof/>
+                <w:webHidden/>
+              </w:rPr>
+              <w:fldChar w:fldCharType="end"/>
+            </w:r>
+          </w:hyperlink>
+        </w:p>
+        <w:p>
+          <w:pPr>
+            <w:pStyle w:val="TOC3"/>
+            <w:tabs>
+              <w:tab w:val="right" w:leader="dot" w:pos="10790"/>
+            </w:tabs>
+            <w:rPr>
+              <w:rFonts w:cstheme="minorBidi"/>
+              <w:noProof/>
+              <w:kern w:val="2"/>
+              <w:sz w:val="24"/>
+              <w:szCs w:val="24"/>
+              <w14:ligatures w14:val="standardContextual"/>
+            </w:rPr>
+          </w:pPr>
+          <w:hyperlink w:anchor="_Toc197858926" w:history="1">
+            <w:r>
+              <w:rPr>
+                <w:rStyle w:val="Hyperlink"/>
+                <w:b/>
+                <w:bCs/>
+                <w:smallCaps/>
+                <w:noProof/>
+                <w:spacing w:val="5"/>
+              </w:rPr>
+              <w:t>4.2 Database Design</w:t>
+            </w:r>
+            <w:r>
+              <w:rPr>
+                <w:noProof/>
+                <w:webHidden/>
+              </w:rPr>
+              <w:tab/>
+            </w:r>
+            <w:r>
+              <w:rPr>
+                <w:noProof/>
+                <w:webHidden/>
+              </w:rPr>
+              <w:fldChar w:fldCharType="begin"/>
+            </w:r>
+            <w:r>
+              <w:rPr>
+                <w:noProof/>
+                <w:webHidden/>
+              </w:rPr>
+              <w:instrText xml:space="preserve"> PAGEREF _Toc197858926 \h </w:instrText>
+            </w:r>
+            <w:r>
+              <w:rPr>
+                <w:noProof/>
+                <w:webHidden/>
+              </w:rPr>
+            </w:r>
+            <w:r>
+              <w:rPr>
+                <w:noProof/>
+                <w:webHidden/>
+              </w:rPr>
+              <w:fldChar w:fldCharType="separate"/>
+            </w:r>
+            <w:r>
+              <w:rPr>
+                <w:noProof/>
+                <w:webHidden/>
+              </w:rPr>
+              <w:t>11</w:t>
+            </w:r>
+            <w:r>
+              <w:rPr>
+                <w:noProof/>
+                <w:webHidden/>
+              </w:rPr>
+              <w:fldChar w:fldCharType="end"/>
+            </w:r>
+          </w:hyperlink>
+        </w:p>
+        <w:p>
+          <w:pPr>
+            <w:pStyle w:val="TOC1"/>
+            <w:tabs>
+              <w:tab w:val="left" w:pos="440"/>
+              <w:tab w:val="right" w:leader="dot" w:pos="10790"/>
+            </w:tabs>
+            <w:rPr>
+              <w:rFonts w:cstheme="minorBidi"/>
+              <w:noProof/>
+              <w:kern w:val="2"/>
+              <w:sz w:val="24"/>
+              <w:szCs w:val="24"/>
+              <w14:ligatures w14:val="standardContextual"/>
+            </w:rPr>
+          </w:pPr>
+          <w:hyperlink w:anchor="_Toc197858927" w:history="1">
+            <w:r>
+              <w:rPr>
+                <w:rStyle w:val="Hyperlink"/>
+                <w:noProof/>
+              </w:rPr>
+              <w:t>5.</w:t>
+            </w:r>
+            <w:r>
+              <w:rPr>
+                <w:rFonts w:cstheme="minorBidi"/>
+                <w:noProof/>
+                <w:kern w:val="2"/>
+                <w:sz w:val="24"/>
+                <w:szCs w:val="24"/>
+                <w14:ligatures w14:val="standardContextual"/>
+              </w:rPr>
+              <w:tab/>
+            </w:r>
+            <w:r>
+              <w:rPr>
+                <w:rStyle w:val="Hyperlink"/>
+                <w:noProof/>
+              </w:rPr>
               <w:t>Build and Deployment</w:t>
             </w:r>
             <w:r>
@@ -1552,7 +1795,7 @@
                 <w:noProof/>
                 <w:webHidden/>
               </w:rPr>
-              <w:instrText xml:space="preserve"> PAGEREF _Toc197856331 \h </w:instrText>
+              <w:instrText xml:space="preserve"> PAGEREF _Toc197858927 \h </w:instrText>
             </w:r>
             <w:r>
               <w:rPr>
@@ -1573,6 +1816,177 @@
                 <w:webHidden/>
               </w:rPr>
               <w:t>11</w:t>
+            </w:r>
+            <w:r>
+              <w:rPr>
+                <w:noProof/>
+                <w:webHidden/>
+              </w:rPr>
+              <w:fldChar w:fldCharType="end"/>
+            </w:r>
+          </w:hyperlink>
+        </w:p>
+        <w:p>
+          <w:pPr>
+            <w:pStyle w:val="TOC1"/>
+            <w:tabs>
+              <w:tab w:val="left" w:pos="440"/>
+              <w:tab w:val="right" w:leader="dot" w:pos="10790"/>
+            </w:tabs>
+            <w:rPr>
+              <w:rFonts w:cstheme="minorBidi"/>
+              <w:noProof/>
+              <w:kern w:val="2"/>
+              <w:sz w:val="24"/>
+              <w:szCs w:val="24"/>
+              <w14:ligatures w14:val="standardContextual"/>
+            </w:rPr>
+          </w:pPr>
+          <w:hyperlink w:anchor="_Toc197858928" w:history="1">
+            <w:r>
+              <w:rPr>
+                <w:rStyle w:val="Hyperlink"/>
+                <w:bCs/>
+                <w:smallCaps/>
+                <w:noProof/>
+                <w:spacing w:val="5"/>
+              </w:rPr>
+              <w:t>6.</w:t>
+            </w:r>
+            <w:r>
+              <w:rPr>
+                <w:rFonts w:cstheme="minorBidi"/>
+                <w:noProof/>
+                <w:kern w:val="2"/>
+                <w:sz w:val="24"/>
+                <w:szCs w:val="24"/>
+                <w14:ligatures w14:val="standardContextual"/>
+              </w:rPr>
+              <w:tab/>
+            </w:r>
+            <w:r>
+              <w:rPr>
+                <w:rStyle w:val="Hyperlink"/>
+                <w:bCs/>
+                <w:smallCaps/>
+                <w:noProof/>
+                <w:spacing w:val="5"/>
+              </w:rPr>
+              <w:t>Troubleshooting</w:t>
+            </w:r>
+            <w:r>
+              <w:rPr>
+                <w:noProof/>
+                <w:webHidden/>
+              </w:rPr>
+              <w:tab/>
+            </w:r>
+            <w:r>
+              <w:rPr>
+                <w:noProof/>
+                <w:webHidden/>
+              </w:rPr>
+              <w:fldChar w:fldCharType="begin"/>
+            </w:r>
+            <w:r>
+              <w:rPr>
+                <w:noProof/>
+                <w:webHidden/>
+              </w:rPr>
+              <w:instrText xml:space="preserve"> PAGEREF _Toc197858928 \h </w:instrText>
+            </w:r>
+            <w:r>
+              <w:rPr>
+                <w:noProof/>
+                <w:webHidden/>
+              </w:rPr>
+            </w:r>
+            <w:r>
+              <w:rPr>
+                <w:noProof/>
+                <w:webHidden/>
+              </w:rPr>
+              <w:fldChar w:fldCharType="separate"/>
+            </w:r>
+            <w:r>
+              <w:rPr>
+                <w:noProof/>
+                <w:webHidden/>
+              </w:rPr>
+              <w:t>12</w:t>
+            </w:r>
+            <w:r>
+              <w:rPr>
+                <w:noProof/>
+                <w:webHidden/>
+              </w:rPr>
+              <w:fldChar w:fldCharType="end"/>
+            </w:r>
+          </w:hyperlink>
+        </w:p>
+        <w:p>
+          <w:pPr>
+            <w:pStyle w:val="TOC1"/>
+            <w:tabs>
+              <w:tab w:val="right" w:leader="dot" w:pos="10790"/>
+            </w:tabs>
+            <w:rPr>
+              <w:rFonts w:cstheme="minorBidi"/>
+              <w:noProof/>
+              <w:kern w:val="2"/>
+              <w:sz w:val="24"/>
+              <w:szCs w:val="24"/>
+              <w14:ligatures w14:val="standardContextual"/>
+            </w:rPr>
+          </w:pPr>
+          <w:hyperlink w:anchor="_Toc197858929" w:history="1">
+            <w:r>
+              <w:rPr>
+                <w:rStyle w:val="Hyperlink"/>
+                <w:noProof/>
+              </w:rPr>
+              <w:t>Appendix</w:t>
+            </w:r>
+            <w:r>
+              <w:rPr>
+                <w:noProof/>
+                <w:webHidden/>
+              </w:rPr>
+              <w:tab/>
+            </w:r>
+            <w:r>
+              <w:rPr>
+                <w:noProof/>
+                <w:webHidden/>
+              </w:rPr>
+              <w:fldChar w:fldCharType="begin"/>
+            </w:r>
+            <w:r>
+              <w:rPr>
+                <w:noProof/>
+                <w:webHidden/>
+              </w:rPr>
+              <w:instrText xml:space="preserve"> PAGEREF _Toc197858929 \h </w:instrText>
+            </w:r>
+            <w:r>
+              <w:rPr>
+                <w:noProof/>
+                <w:webHidden/>
+              </w:rPr>
+            </w:r>
+            <w:r>
+              <w:rPr>
+                <w:noProof/>
+                <w:webHidden/>
+              </w:rPr>
+              <w:fldChar w:fldCharType="separate"/>
+            </w:r>
+            <w:r>
+              <w:rPr>
+                <w:noProof/>
+                <w:webHidden/>
+              </w:rPr>
+              <w:t>13</w:t>
             </w:r>
             <w:r>
               <w:rPr>
@@ -1624,11 +2038,11 @@
           <w:numId w:val="15"/>
         </w:numPr>
       </w:pPr>
-      <w:bookmarkStart w:id="3" w:name="_Toc197856314"/>
+      <w:bookmarkStart w:id="6" w:name="_Toc197858910"/>
       <w:r>
         <w:t>Introduction</w:t>
       </w:r>
-      <w:bookmarkEnd w:id="3"/>
+      <w:bookmarkEnd w:id="6"/>
     </w:p>
     <w:p>
       <w:r>
@@ -1637,15 +2051,7 @@
     </w:p>
     <w:p>
       <w:r>
-        <w:t xml:space="preserve">The goal of the application is to save time and to improve the quality of code reviews. Code reviewers are typically busy people and may do </w:t>
-      </w:r>
-      <w:proofErr w:type="gramStart"/>
-      <w:r>
-        <w:t>a less</w:t>
-      </w:r>
-      <w:proofErr w:type="gramEnd"/>
-      <w:r>
-        <w:t xml:space="preserve"> than through code-review. This tool will save time by allowing the reviewer to simply review the review and submit an approval decision.</w:t>
+        <w:t>The goal of the application is to save time and to improve the quality of code reviews. Code reviewers are typically busy people and may do a less than through code-review. This tool will save time by allowing the reviewer to simply review the review and submit an approval decision.</w:t>
       </w:r>
     </w:p>
     <w:p>
@@ -1661,11 +2067,11 @@
           <w:numId w:val="15"/>
         </w:numPr>
       </w:pPr>
-      <w:bookmarkStart w:id="4" w:name="_Toc197856315"/>
+      <w:bookmarkStart w:id="7" w:name="_Toc197858911"/>
       <w:r>
         <w:t>Overall Description</w:t>
       </w:r>
-      <w:bookmarkEnd w:id="4"/>
+      <w:bookmarkEnd w:id="7"/>
     </w:p>
     <w:p>
       <w:r>
@@ -1681,11 +2087,11 @@
       <w:pPr>
         <w:pStyle w:val="Heading3"/>
       </w:pPr>
-      <w:bookmarkStart w:id="5" w:name="_Toc197856316"/>
+      <w:bookmarkStart w:id="8" w:name="_Toc197858912"/>
       <w:r>
         <w:t>2.1 System Functions</w:t>
       </w:r>
-      <w:bookmarkEnd w:id="5"/>
+      <w:bookmarkEnd w:id="8"/>
     </w:p>
     <w:p>
       <w:r>
@@ -1696,11 +2102,11 @@
       <w:pPr>
         <w:pStyle w:val="Heading3"/>
       </w:pPr>
-      <w:bookmarkStart w:id="6" w:name="_Toc197856317"/>
+      <w:bookmarkStart w:id="9" w:name="_Toc197858913"/>
       <w:r>
         <w:t>2.2 User Characteristics</w:t>
       </w:r>
-      <w:bookmarkEnd w:id="6"/>
+      <w:bookmarkEnd w:id="9"/>
     </w:p>
     <w:p>
       <w:r>
@@ -1711,11 +2117,11 @@
       <w:pPr>
         <w:pStyle w:val="Heading3"/>
       </w:pPr>
-      <w:bookmarkStart w:id="7" w:name="_Toc197856318"/>
+      <w:bookmarkStart w:id="10" w:name="_Toc197858914"/>
       <w:r>
         <w:t>2.3 Design Constraints</w:t>
       </w:r>
-      <w:bookmarkEnd w:id="7"/>
+      <w:bookmarkEnd w:id="10"/>
     </w:p>
     <w:p>
       <w:pPr>
@@ -1726,15 +2132,7 @@
         </w:numPr>
       </w:pPr>
       <w:r>
-        <w:t xml:space="preserve">Host the entire system within AWS to provide a blueprint for </w:t>
-      </w:r>
-      <w:proofErr w:type="gramStart"/>
-      <w:r>
-        <w:t>an enterprise</w:t>
-      </w:r>
-      <w:proofErr w:type="gramEnd"/>
-      <w:r>
-        <w:t xml:space="preserve"> grade implementation.</w:t>
+        <w:t>Host the entire system within AWS to provide a blueprint for an enterprise grade implementation.</w:t>
       </w:r>
     </w:p>
     <w:p>
@@ -1777,11 +2175,11 @@
       <w:pPr>
         <w:pStyle w:val="Heading3"/>
       </w:pPr>
-      <w:bookmarkStart w:id="8" w:name="_Toc197856319"/>
+      <w:bookmarkStart w:id="11" w:name="_Toc197858915"/>
       <w:r>
         <w:t>2.4 Design Decisions</w:t>
       </w:r>
-      <w:bookmarkEnd w:id="8"/>
+      <w:bookmarkEnd w:id="11"/>
     </w:p>
     <w:p>
       <w:pPr>
@@ -1792,31 +2190,7 @@
         </w:numPr>
       </w:pPr>
       <w:r>
-        <w:t xml:space="preserve">Bedrock was used initially to experiment </w:t>
-      </w:r>
-      <w:proofErr w:type="gramStart"/>
-      <w:r>
-        <w:t>with on the</w:t>
-      </w:r>
-      <w:proofErr w:type="gramEnd"/>
-      <w:r>
-        <w:t xml:space="preserve"> RAG implementation. While it was easy to use, </w:t>
-      </w:r>
-      <w:proofErr w:type="gramStart"/>
-      <w:r>
-        <w:t>took</w:t>
-      </w:r>
-      <w:proofErr w:type="gramEnd"/>
-      <w:r>
-        <w:t xml:space="preserve"> care of loading style documents from the web, chunking, embedding and ingestions, it also had a cost while not in </w:t>
-      </w:r>
-      <w:proofErr w:type="gramStart"/>
-      <w:r>
-        <w:t>use</w:t>
-      </w:r>
-      <w:proofErr w:type="gramEnd"/>
-      <w:r>
-        <w:t xml:space="preserve"> so I removed it.</w:t>
+        <w:t>Bedrock was used initially to experiment with on the RAG implementation. While it was easy to use, took care of loading style documents from the web, chunking, embedding and ingestions, it also had a cost while not in use so I removed it.</w:t>
       </w:r>
     </w:p>
     <w:p>
@@ -1833,6 +2207,18 @@
     </w:p>
     <w:p>
       <w:pPr>
+        <w:pStyle w:val="ListParagraph"/>
+        <w:numPr>
+          <w:ilvl w:val="0"/>
+          <w:numId w:val="33"/>
+        </w:numPr>
+      </w:pPr>
+      <w:r>
+        <w:t>Anthropic Sonnet 3.7 was chosen due to the better code reviews as compared to OpenAI and Gemini.</w:t>
+      </w:r>
+    </w:p>
+    <w:p>
+      <w:pPr>
         <w:ind w:left="360"/>
       </w:pPr>
     </w:p>
@@ -1845,11 +2231,11 @@
       <w:pPr>
         <w:pStyle w:val="Heading3"/>
       </w:pPr>
-      <w:bookmarkStart w:id="9" w:name="_Toc197856320"/>
+      <w:bookmarkStart w:id="12" w:name="_Toc197858916"/>
       <w:r>
         <w:t>2.5 Next Steps</w:t>
       </w:r>
-      <w:bookmarkEnd w:id="9"/>
+      <w:bookmarkEnd w:id="12"/>
     </w:p>
     <w:p>
       <w:pPr>
@@ -1874,13 +2260,8 @@
       <w:r>
         <w:t xml:space="preserve">Add </w:t>
       </w:r>
-      <w:proofErr w:type="spellStart"/>
-      <w:r>
-        <w:t>LangChain</w:t>
-      </w:r>
-      <w:proofErr w:type="spellEnd"/>
-      <w:r>
-        <w:t xml:space="preserve"> and memory to capture user feedback.</w:t>
+      <w:r>
+        <w:t>user interaction capability.</w:t>
       </w:r>
     </w:p>
     <w:p>
@@ -1892,15 +2273,7 @@
         </w:numPr>
       </w:pPr>
       <w:r>
-        <w:t xml:space="preserve">Implement </w:t>
-      </w:r>
-      <w:proofErr w:type="spellStart"/>
-      <w:r>
-        <w:t>LiteLLM</w:t>
-      </w:r>
-      <w:proofErr w:type="spellEnd"/>
-      <w:r>
-        <w:t xml:space="preserve"> to enable a fallback approach.</w:t>
+        <w:t>Implement LiteLLM to enable a fallback approach.</w:t>
       </w:r>
     </w:p>
     <w:p>
@@ -1925,6 +2298,18 @@
       </w:pPr>
       <w:r>
         <w:t>Make the review editable and run a diff to capture changes to the feedback mechanism.</w:t>
+      </w:r>
+    </w:p>
+    <w:p>
+      <w:pPr>
+        <w:pStyle w:val="ListParagraph"/>
+        <w:numPr>
+          <w:ilvl w:val="0"/>
+          <w:numId w:val="34"/>
+        </w:numPr>
+      </w:pPr>
+      <w:r>
+        <w:t>Enable Application code reviews – whole repo.</w:t>
       </w:r>
     </w:p>
     <w:p>
@@ -1952,21 +2337,21 @@
           <w:numId w:val="15"/>
         </w:numPr>
       </w:pPr>
-      <w:bookmarkStart w:id="10" w:name="_Toc197856321"/>
+      <w:bookmarkStart w:id="13" w:name="_Toc197858917"/>
       <w:r>
         <w:t>System Architecture</w:t>
       </w:r>
-      <w:bookmarkEnd w:id="10"/>
+      <w:bookmarkEnd w:id="13"/>
     </w:p>
     <w:p>
       <w:pPr>
         <w:pStyle w:val="Heading3"/>
       </w:pPr>
-      <w:bookmarkStart w:id="11" w:name="_Toc197856322"/>
+      <w:bookmarkStart w:id="14" w:name="_Toc197858918"/>
       <w:r>
         <w:t>3.1 Logical Design</w:t>
       </w:r>
-      <w:bookmarkEnd w:id="11"/>
+      <w:bookmarkEnd w:id="14"/>
     </w:p>
     <w:p>
       <w:pPr>
@@ -2031,12 +2416,12 @@
       <w:pPr>
         <w:pStyle w:val="Heading3"/>
       </w:pPr>
-      <w:bookmarkStart w:id="12" w:name="_Toc197856323"/>
+      <w:bookmarkStart w:id="15" w:name="_Toc197858919"/>
       <w:r>
         <w:lastRenderedPageBreak/>
         <w:t>3.2 Architecture Design</w:t>
       </w:r>
-      <w:bookmarkEnd w:id="12"/>
+      <w:bookmarkEnd w:id="15"/>
     </w:p>
     <w:p>
       <w:pPr>
@@ -2094,11 +2479,11 @@
       <w:pPr>
         <w:pStyle w:val="Heading3"/>
       </w:pPr>
-      <w:bookmarkStart w:id="13" w:name="_Toc197856324"/>
+      <w:bookmarkStart w:id="16" w:name="_Toc197858920"/>
       <w:r>
         <w:t>3.3 Cloud Infrastructure Components</w:t>
       </w:r>
-      <w:bookmarkEnd w:id="13"/>
+      <w:bookmarkEnd w:id="16"/>
     </w:p>
     <w:p>
       <w:pPr>
@@ -2236,11 +2621,11 @@
       <w:pPr>
         <w:pStyle w:val="Heading3"/>
       </w:pPr>
-      <w:bookmarkStart w:id="14" w:name="_Toc197856325"/>
+      <w:bookmarkStart w:id="17" w:name="_Toc197858921"/>
       <w:r>
         <w:t>3.4 Application Components</w:t>
       </w:r>
-      <w:bookmarkEnd w:id="14"/>
+      <w:bookmarkEnd w:id="17"/>
     </w:p>
     <w:p>
       <w:pPr>
@@ -2306,11 +2691,11 @@
       <w:pPr>
         <w:pStyle w:val="Heading3"/>
       </w:pPr>
-      <w:bookmarkStart w:id="15" w:name="_Toc197856326"/>
+      <w:bookmarkStart w:id="18" w:name="_Toc197858922"/>
       <w:r>
         <w:t>3.5 System Interactions</w:t>
       </w:r>
-      <w:bookmarkEnd w:id="15"/>
+      <w:bookmarkEnd w:id="18"/>
     </w:p>
     <w:p>
       <w:pPr>
@@ -2350,26 +2735,18 @@
         <w:pStyle w:val="ListParagraph"/>
       </w:pPr>
       <w:r>
-        <w:t xml:space="preserve">The core component of the system is </w:t>
-      </w:r>
-      <w:proofErr w:type="gramStart"/>
-      <w:r>
-        <w:t>the Sonnet</w:t>
-      </w:r>
-      <w:proofErr w:type="gramEnd"/>
-      <w:r>
-        <w:t xml:space="preserve"> LLM to produce code reviews.</w:t>
+        <w:t>The core component of the system is the Sonnet LLM to produce code reviews.</w:t>
       </w:r>
     </w:p>
     <w:p>
       <w:pPr>
         <w:pStyle w:val="Heading3"/>
       </w:pPr>
-      <w:bookmarkStart w:id="16" w:name="_Toc197856327"/>
+      <w:bookmarkStart w:id="19" w:name="_Toc197858923"/>
       <w:r>
         <w:t>3.6 Data Flow</w:t>
       </w:r>
-      <w:bookmarkEnd w:id="16"/>
+      <w:bookmarkEnd w:id="19"/>
     </w:p>
     <w:p>
       <w:pPr>
@@ -2446,23 +2823,7 @@
         <w:spacing w:after="0"/>
       </w:pPr>
       <w:r>
-        <w:t>The "Review Service</w:t>
-      </w:r>
-      <w:proofErr w:type="gramStart"/>
-      <w:r>
-        <w:t>",  another</w:t>
-      </w:r>
-      <w:proofErr w:type="gramEnd"/>
-      <w:r>
-        <w:t xml:space="preserve"> </w:t>
-      </w:r>
-      <w:proofErr w:type="gramStart"/>
-      <w:r>
-        <w:t>AWS</w:t>
-      </w:r>
-      <w:proofErr w:type="gramEnd"/>
-      <w:r>
-        <w:t xml:space="preserve"> based Python Lambda, subscribes to the SNS request topic and receives the message posted by the Request Service.</w:t>
+        <w:t>The "Review Service",  another AWS based Python Lambda, subscribes to the SNS request topic and receives the message posted by the Request Service.</w:t>
       </w:r>
     </w:p>
     <w:p>
@@ -2487,21 +2848,8 @@
         </w:numPr>
         <w:spacing w:after="0"/>
       </w:pPr>
-      <w:proofErr w:type="gramStart"/>
-      <w:r>
-        <w:t>Makes</w:t>
-      </w:r>
-      <w:proofErr w:type="gramEnd"/>
-      <w:r>
-        <w:t xml:space="preserve"> a call to Github to gather details, including diffs for each </w:t>
-      </w:r>
-      <w:proofErr w:type="gramStart"/>
-      <w:r>
-        <w:t>to</w:t>
-      </w:r>
-      <w:proofErr w:type="gramEnd"/>
-      <w:r>
-        <w:t xml:space="preserve"> the files included in the PR.</w:t>
+      <w:r>
+        <w:t>Makes a call to Github to gather details, including diffs for each to the files included in the PR.</w:t>
       </w:r>
     </w:p>
     <w:p>
@@ -2513,13 +2861,8 @@
         </w:numPr>
         <w:spacing w:after="0"/>
       </w:pPr>
-      <w:proofErr w:type="gramStart"/>
-      <w:r>
-        <w:t>Makes</w:t>
-      </w:r>
-      <w:proofErr w:type="gramEnd"/>
-      <w:r>
-        <w:t xml:space="preserve"> a call to a chroma vector store to get coding style context.</w:t>
+      <w:r>
+        <w:t>Makes a call to a chroma vector store to get coding style context.</w:t>
       </w:r>
     </w:p>
     <w:p>
@@ -2545,15 +2888,7 @@
         <w:spacing w:after="0"/>
       </w:pPr>
       <w:r>
-        <w:t>Stores the PR metadata and the review from the LLM in a DynamoDB table "</w:t>
-      </w:r>
-      <w:proofErr w:type="spellStart"/>
-      <w:r>
-        <w:t>PRReview</w:t>
-      </w:r>
-      <w:proofErr w:type="spellEnd"/>
-      <w:r>
-        <w:t>".</w:t>
+        <w:t>Stores the PR metadata and the review from the LLM in a DynamoDB table "PRReview".</w:t>
       </w:r>
     </w:p>
     <w:p>
@@ -2566,15 +2901,7 @@
         <w:spacing w:after="0"/>
       </w:pPr>
       <w:r>
-        <w:t xml:space="preserve">Posts PR metadata to </w:t>
-      </w:r>
-      <w:proofErr w:type="gramStart"/>
-      <w:r>
-        <w:t>an</w:t>
-      </w:r>
-      <w:proofErr w:type="gramEnd"/>
-      <w:r>
-        <w:t xml:space="preserve"> "Review" SNS topic.</w:t>
+        <w:t>Posts PR metadata to an "Review" SNS topic.</w:t>
       </w:r>
     </w:p>
     <w:p>
@@ -2587,23 +2914,7 @@
         <w:spacing w:after="0"/>
       </w:pPr>
       <w:r>
-        <w:t xml:space="preserve">The Notifications Service, an ECS hosted container, a .Net C# </w:t>
-      </w:r>
-      <w:proofErr w:type="spellStart"/>
-      <w:r>
-        <w:t>WebAPI</w:t>
-      </w:r>
-      <w:proofErr w:type="spellEnd"/>
-      <w:r>
-        <w:t xml:space="preserve">, is a subscriber to </w:t>
-      </w:r>
-      <w:proofErr w:type="spellStart"/>
-      <w:r>
-        <w:t>to</w:t>
-      </w:r>
-      <w:proofErr w:type="spellEnd"/>
-      <w:r>
-        <w:t xml:space="preserve"> the SNS Review topic.</w:t>
+        <w:t>The Notifications Service, an ECS hosted container, a .Net C# WebAPI, is a subscriber to to the SNS Review topic.</w:t>
       </w:r>
     </w:p>
     <w:p>
@@ -2629,17 +2940,7 @@
         <w:spacing w:after="0"/>
       </w:pPr>
       <w:r>
-        <w:t xml:space="preserve">If there are any Reviewer UI clients connected via </w:t>
-      </w:r>
-      <w:proofErr w:type="spellStart"/>
-      <w:proofErr w:type="gramStart"/>
-      <w:r>
-        <w:t>websockets</w:t>
-      </w:r>
-      <w:proofErr w:type="spellEnd"/>
-      <w:proofErr w:type="gramEnd"/>
-      <w:r>
-        <w:t>, the Notifications service pushes the new PR item to the Review UI.</w:t>
+        <w:t>If there are any Reviewer UI clients connected via websockets, the Notifications service pushes the new PR item to the Review UI.</w:t>
       </w:r>
     </w:p>
     <w:p>
@@ -2651,21 +2952,8 @@
         </w:numPr>
         <w:spacing w:after="0"/>
       </w:pPr>
-      <w:proofErr w:type="gramStart"/>
-      <w:r>
-        <w:t>Reviewers</w:t>
-      </w:r>
-      <w:proofErr w:type="gramEnd"/>
-      <w:r>
-        <w:t xml:space="preserve"> login to the Reviewer UI, an HTML/</w:t>
-      </w:r>
-      <w:proofErr w:type="spellStart"/>
-      <w:r>
-        <w:t>Javascript</w:t>
-      </w:r>
-      <w:proofErr w:type="spellEnd"/>
-      <w:r>
-        <w:t>/Bootstrap application also running in a container in ECS.</w:t>
+      <w:r>
+        <w:t>Reviewers login to the Reviewer UI, an HTML/Javascript/Bootstrap application also running in a container in ECS.</w:t>
       </w:r>
     </w:p>
     <w:p>
@@ -2689,21 +2977,21 @@
           <w:numId w:val="15"/>
         </w:numPr>
       </w:pPr>
-      <w:bookmarkStart w:id="17" w:name="_Toc197856328"/>
+      <w:bookmarkStart w:id="20" w:name="_Toc197858924"/>
       <w:r>
         <w:t>Detailed Design</w:t>
       </w:r>
-      <w:bookmarkEnd w:id="17"/>
+      <w:bookmarkEnd w:id="20"/>
     </w:p>
     <w:p>
       <w:pPr>
         <w:pStyle w:val="Heading3"/>
       </w:pPr>
-      <w:bookmarkStart w:id="18" w:name="_Toc197856329"/>
+      <w:bookmarkStart w:id="21" w:name="_Toc197858925"/>
       <w:r>
         <w:t>4.1 Module Specifications</w:t>
       </w:r>
-      <w:bookmarkEnd w:id="18"/>
+      <w:bookmarkEnd w:id="21"/>
     </w:p>
     <w:p>
       <w:pPr>
@@ -3293,15 +3581,7 @@
         <w:spacing w:after="0"/>
       </w:pPr>
       <w:r>
-        <w:t xml:space="preserve">SNS Publish </w:t>
-      </w:r>
-      <w:proofErr w:type="gramStart"/>
-      <w:r>
-        <w:t>to</w:t>
-      </w:r>
-      <w:proofErr w:type="gramEnd"/>
-      <w:r>
-        <w:t xml:space="preserve"> the  </w:t>
+        <w:t xml:space="preserve">SNS Publish to the  </w:t>
       </w:r>
     </w:p>
     <w:p>
@@ -3528,13 +3808,8 @@
         <w:spacing w:after="0"/>
       </w:pPr>
       <w:r>
-        <w:t>GET /</w:t>
-      </w:r>
-      <w:proofErr w:type="spellStart"/>
-      <w:r>
-        <w:t>openprs</w:t>
-      </w:r>
-      <w:proofErr w:type="spellEnd"/>
+        <w:t>GET /openprs</w:t>
+      </w:r>
     </w:p>
     <w:p>
       <w:pPr>
@@ -3779,15 +4054,7 @@
         <w:t>Type</w:t>
       </w:r>
       <w:r>
-        <w:t xml:space="preserve">: </w:t>
-      </w:r>
-      <w:proofErr w:type="spellStart"/>
-      <w:r>
-        <w:t>Kestral</w:t>
-      </w:r>
-      <w:proofErr w:type="spellEnd"/>
-      <w:r>
-        <w:t xml:space="preserve"> hosted web page</w:t>
+        <w:t>: Kestral hosted web page</w:t>
       </w:r>
     </w:p>
     <w:p>
@@ -3803,15 +4070,7 @@
         <w:t>Language</w:t>
       </w:r>
       <w:r>
-        <w:t xml:space="preserve">: HTML, </w:t>
-      </w:r>
-      <w:proofErr w:type="spellStart"/>
-      <w:r>
-        <w:t>Javascript</w:t>
-      </w:r>
-      <w:proofErr w:type="spellEnd"/>
-      <w:r>
-        <w:t>, Bootstrap</w:t>
+        <w:t>: HTML, Javascript, Bootstrap</w:t>
       </w:r>
     </w:p>
     <w:p>
@@ -4053,7 +4312,7 @@
           <w:szCs w:val="24"/>
         </w:rPr>
       </w:pPr>
-      <w:bookmarkStart w:id="19" w:name="_Toc197856330"/>
+      <w:bookmarkStart w:id="22" w:name="_Toc197858926"/>
       <w:r>
         <w:rPr>
           <w:rStyle w:val="IntenseReference"/>
@@ -4062,7 +4321,7 @@
         </w:rPr>
         <w:t>4.2 Database Design</w:t>
       </w:r>
-      <w:bookmarkEnd w:id="19"/>
+      <w:bookmarkEnd w:id="22"/>
     </w:p>
     <w:p>
       <w:r>
@@ -4071,13 +4330,8 @@
     </w:p>
     <w:p>
       <w:r>
-        <w:t xml:space="preserve">Tables: </w:t>
-      </w:r>
-      <w:proofErr w:type="spellStart"/>
-      <w:r>
-        <w:t>PRReviews</w:t>
-      </w:r>
-      <w:proofErr w:type="spellEnd"/>
+        <w:t>Tables: PRReviews</w:t>
+      </w:r>
     </w:p>
     <w:p>
       <w:r>
@@ -4092,13 +4346,8 @@
           <w:numId w:val="19"/>
         </w:numPr>
       </w:pPr>
-      <w:proofErr w:type="spellStart"/>
-      <w:r>
-        <w:t>prId</w:t>
-      </w:r>
-      <w:proofErr w:type="spellEnd"/>
-      <w:r>
-        <w:t xml:space="preserve"> (string): Primary key. Composite key &lt;Repo&gt;#&lt;Pull Request Number&gt;</w:t>
+      <w:r>
+        <w:t>prId (string): Primary key. Composite key &lt;Repo&gt;#&lt;Pull Request Number&gt;</w:t>
       </w:r>
     </w:p>
     <w:p>
@@ -4121,13 +4370,8 @@
           <w:numId w:val="19"/>
         </w:numPr>
       </w:pPr>
-      <w:proofErr w:type="spellStart"/>
-      <w:r>
-        <w:t>prState</w:t>
-      </w:r>
-      <w:proofErr w:type="spellEnd"/>
-      <w:r>
-        <w:t xml:space="preserve"> (string): Current PR state - “Open” or “Closed”</w:t>
+      <w:r>
+        <w:t>prState (string): Current PR state - “Open” or “Closed”</w:t>
       </w:r>
     </w:p>
     <w:p>
@@ -4139,15 +4383,7 @@
         </w:numPr>
       </w:pPr>
       <w:r>
-        <w:t xml:space="preserve">review (string): detailed review text from </w:t>
-      </w:r>
-      <w:proofErr w:type="gramStart"/>
-      <w:r>
-        <w:t>the LLM</w:t>
-      </w:r>
-      <w:proofErr w:type="gramEnd"/>
-      <w:r>
-        <w:t>.</w:t>
+        <w:t>review (string): detailed review text from the LLM.</w:t>
       </w:r>
     </w:p>
     <w:p>
@@ -4158,13 +4394,8 @@
           <w:numId w:val="19"/>
         </w:numPr>
       </w:pPr>
-      <w:proofErr w:type="spellStart"/>
-      <w:r>
-        <w:t>reviewTitle</w:t>
-      </w:r>
-      <w:proofErr w:type="spellEnd"/>
-      <w:r>
-        <w:t xml:space="preserve"> (string): Title of the review from Github</w:t>
+      <w:r>
+        <w:t>reviewTitle (string): Title of the review from Github</w:t>
       </w:r>
     </w:p>
     <w:p>
@@ -4175,14 +4406,15 @@
           <w:numId w:val="15"/>
         </w:numPr>
       </w:pPr>
-      <w:bookmarkStart w:id="20" w:name="_Toc197856331"/>
+      <w:bookmarkStart w:id="23" w:name="_Toc197858927"/>
       <w:r>
         <w:t>Build and Deployment</w:t>
       </w:r>
-      <w:bookmarkEnd w:id="20"/>
-    </w:p>
-    <w:p>
-      <w:pPr>
+      <w:bookmarkEnd w:id="23"/>
+    </w:p>
+    <w:p>
+      <w:pPr>
+        <w:ind w:firstLine="360"/>
         <w:rPr>
           <w:rStyle w:val="IntenseReference"/>
         </w:rPr>
@@ -4191,6 +4423,12 @@
         <w:rPr>
           <w:rStyle w:val="IntenseReference"/>
         </w:rPr>
+        <w:t xml:space="preserve">5.1 </w:t>
+      </w:r>
+      <w:r>
+        <w:rPr>
+          <w:rStyle w:val="IntenseReference"/>
+        </w:rPr>
         <w:t>Infrastructure</w:t>
       </w:r>
     </w:p>
@@ -4216,33 +4454,41 @@
           <w:rFonts w:ascii="Consolas" w:hAnsi="Consolas"/>
         </w:rPr>
       </w:pPr>
-      <w:proofErr w:type="spellStart"/>
       <w:r>
         <w:rPr>
           <w:rFonts w:ascii="Consolas" w:hAnsi="Consolas"/>
         </w:rPr>
-        <w:t>aws</w:t>
-      </w:r>
-      <w:proofErr w:type="spellEnd"/>
-      <w:r>
+        <w:t>aws cloudformation deploy \</w:t>
+      </w:r>
+    </w:p>
+    <w:p>
+      <w:pPr>
+        <w:spacing w:after="0"/>
+        <w:ind w:left="720"/>
         <w:rPr>
           <w:rFonts w:ascii="Consolas" w:hAnsi="Consolas"/>
         </w:rPr>
-        <w:t xml:space="preserve"> </w:t>
-      </w:r>
-      <w:proofErr w:type="spellStart"/>
+      </w:pPr>
       <w:r>
         <w:rPr>
           <w:rFonts w:ascii="Consolas" w:hAnsi="Consolas"/>
         </w:rPr>
-        <w:t>cloudformation</w:t>
-      </w:r>
-      <w:proofErr w:type="spellEnd"/>
-      <w:r>
+        <w:t>--template-file template.yaml \</w:t>
+      </w:r>
+    </w:p>
+    <w:p>
+      <w:pPr>
+        <w:spacing w:after="0"/>
+        <w:ind w:left="720"/>
         <w:rPr>
           <w:rFonts w:ascii="Consolas" w:hAnsi="Consolas"/>
         </w:rPr>
-        <w:t xml:space="preserve"> deploy \</w:t>
+      </w:pPr>
+      <w:r>
+        <w:rPr>
+          <w:rFonts w:ascii="Consolas" w:hAnsi="Consolas"/>
+        </w:rPr>
+        <w:t>--stack-name pr-notifications-stack \</w:t>
       </w:r>
     </w:p>
     <w:p>
@@ -4257,23 +4503,22 @@
         <w:rPr>
           <w:rFonts w:ascii="Consolas" w:hAnsi="Consolas"/>
         </w:rPr>
-        <w:t xml:space="preserve">--template-file </w:t>
-      </w:r>
-      <w:proofErr w:type="spellStart"/>
-      <w:proofErr w:type="gramStart"/>
-      <w:r>
+        <w:t>--parameter-overrides file://parameters.json \</w:t>
+      </w:r>
+    </w:p>
+    <w:p>
+      <w:pPr>
+        <w:spacing w:after="0"/>
+        <w:ind w:left="720"/>
         <w:rPr>
           <w:rFonts w:ascii="Consolas" w:hAnsi="Consolas"/>
         </w:rPr>
-        <w:t>template.yaml</w:t>
-      </w:r>
-      <w:proofErr w:type="spellEnd"/>
-      <w:proofErr w:type="gramEnd"/>
+      </w:pPr>
       <w:r>
         <w:rPr>
           <w:rFonts w:ascii="Consolas" w:hAnsi="Consolas"/>
         </w:rPr>
-        <w:t xml:space="preserve"> \</w:t>
+        <w:t>--capabilities CAPABILITY_NAMED_IAM \</w:t>
       </w:r>
     </w:p>
     <w:p>
@@ -4288,51 +4533,6 @@
         <w:rPr>
           <w:rFonts w:ascii="Consolas" w:hAnsi="Consolas"/>
         </w:rPr>
-        <w:t>--stack-name pr-notifications-stack \</w:t>
-      </w:r>
-    </w:p>
-    <w:p>
-      <w:pPr>
-        <w:spacing w:after="0"/>
-        <w:ind w:left="720"/>
-        <w:rPr>
-          <w:rFonts w:ascii="Consolas" w:hAnsi="Consolas"/>
-        </w:rPr>
-      </w:pPr>
-      <w:r>
-        <w:rPr>
-          <w:rFonts w:ascii="Consolas" w:hAnsi="Consolas"/>
-        </w:rPr>
-        <w:t>--parameter-overrides file://parameters.json \</w:t>
-      </w:r>
-    </w:p>
-    <w:p>
-      <w:pPr>
-        <w:spacing w:after="0"/>
-        <w:ind w:left="720"/>
-        <w:rPr>
-          <w:rFonts w:ascii="Consolas" w:hAnsi="Consolas"/>
-        </w:rPr>
-      </w:pPr>
-      <w:r>
-        <w:rPr>
-          <w:rFonts w:ascii="Consolas" w:hAnsi="Consolas"/>
-        </w:rPr>
-        <w:t>--capabilities CAPABILITY_NAMED_IAM \</w:t>
-      </w:r>
-    </w:p>
-    <w:p>
-      <w:pPr>
-        <w:spacing w:after="0"/>
-        <w:ind w:left="720"/>
-        <w:rPr>
-          <w:rFonts w:ascii="Consolas" w:hAnsi="Consolas"/>
-        </w:rPr>
-      </w:pPr>
-      <w:r>
-        <w:rPr>
-          <w:rFonts w:ascii="Consolas" w:hAnsi="Consolas"/>
-        </w:rPr>
         <w:t>--region us-east-1</w:t>
       </w:r>
     </w:p>
@@ -4350,6 +4550,12 @@
           <w:rStyle w:val="IntenseReference"/>
         </w:rPr>
       </w:pPr>
+      <w:r>
+        <w:rPr>
+          <w:rStyle w:val="IntenseReference"/>
+        </w:rPr>
+        <w:t xml:space="preserve">5.2 </w:t>
+      </w:r>
       <w:r>
         <w:rPr>
           <w:rStyle w:val="IntenseReference"/>
@@ -4391,23 +4597,13 @@
           <w:color w:val="auto"/>
         </w:rPr>
       </w:pPr>
-      <w:proofErr w:type="spellStart"/>
       <w:r>
         <w:rPr>
           <w:rStyle w:val="IntenseReference"/>
           <w:rFonts w:ascii="Consolas" w:hAnsi="Consolas"/>
           <w:color w:val="auto"/>
         </w:rPr>
-        <w:t>sam</w:t>
-      </w:r>
-      <w:proofErr w:type="spellEnd"/>
-      <w:r>
-        <w:rPr>
-          <w:rStyle w:val="IntenseReference"/>
-          <w:rFonts w:ascii="Consolas" w:hAnsi="Consolas"/>
-          <w:color w:val="auto"/>
-        </w:rPr>
-        <w:t xml:space="preserve"> build </w:t>
+        <w:t xml:space="preserve">sam build </w:t>
       </w:r>
     </w:p>
     <w:p>
@@ -4488,7 +4684,6 @@
           <w:spacing w:val="5"/>
         </w:rPr>
       </w:pPr>
-      <w:proofErr w:type="spellStart"/>
       <w:r>
         <w:rPr>
           <w:rFonts w:ascii="Consolas" w:hAnsi="Consolas"/>
@@ -4497,10 +4692,13 @@
           <w:smallCaps/>
           <w:spacing w:val="5"/>
         </w:rPr>
-        <w:t>sam</w:t>
-      </w:r>
-      <w:proofErr w:type="spellEnd"/>
-      <w:r>
+        <w:t>sam deploy ^</w:t>
+      </w:r>
+    </w:p>
+    <w:p>
+      <w:pPr>
+        <w:spacing w:after="0"/>
+        <w:ind w:left="720"/>
         <w:rPr>
           <w:rFonts w:ascii="Consolas" w:hAnsi="Consolas"/>
           <w:b/>
@@ -4508,13 +4706,8 @@
           <w:smallCaps/>
           <w:spacing w:val="5"/>
         </w:rPr>
-        <w:t xml:space="preserve"> deploy ^</w:t>
-      </w:r>
-    </w:p>
-    <w:p>
-      <w:pPr>
-        <w:spacing w:after="0"/>
-        <w:ind w:left="720"/>
+      </w:pPr>
+      <w:r>
         <w:rPr>
           <w:rFonts w:ascii="Consolas" w:hAnsi="Consolas"/>
           <w:b/>
@@ -4522,8 +4715,13 @@
           <w:smallCaps/>
           <w:spacing w:val="5"/>
         </w:rPr>
-      </w:pPr>
-      <w:r>
+        <w:t xml:space="preserve">  --s3-bucket codeominous-artifacts ^</w:t>
+      </w:r>
+    </w:p>
+    <w:p>
+      <w:pPr>
+        <w:spacing w:after="0"/>
+        <w:ind w:left="720"/>
         <w:rPr>
           <w:rFonts w:ascii="Consolas" w:hAnsi="Consolas"/>
           <w:b/>
@@ -4531,9 +4729,7 @@
           <w:smallCaps/>
           <w:spacing w:val="5"/>
         </w:rPr>
-        <w:t xml:space="preserve">  --s3-bucket </w:t>
-      </w:r>
-      <w:proofErr w:type="spellStart"/>
+      </w:pPr>
       <w:r>
         <w:rPr>
           <w:rFonts w:ascii="Consolas" w:hAnsi="Consolas"/>
@@ -4542,10 +4738,13 @@
           <w:smallCaps/>
           <w:spacing w:val="5"/>
         </w:rPr>
-        <w:t>codeominous</w:t>
-      </w:r>
-      <w:proofErr w:type="spellEnd"/>
-      <w:r>
+        <w:t xml:space="preserve">  --stack-name pr-request ^</w:t>
+      </w:r>
+    </w:p>
+    <w:p>
+      <w:pPr>
+        <w:spacing w:after="0"/>
+        <w:ind w:left="720"/>
         <w:rPr>
           <w:rFonts w:ascii="Consolas" w:hAnsi="Consolas"/>
           <w:b/>
@@ -4553,13 +4752,8 @@
           <w:smallCaps/>
           <w:spacing w:val="5"/>
         </w:rPr>
-        <w:t>-artifacts ^</w:t>
-      </w:r>
-    </w:p>
-    <w:p>
-      <w:pPr>
-        <w:spacing w:after="0"/>
-        <w:ind w:left="720"/>
+      </w:pPr>
+      <w:r>
         <w:rPr>
           <w:rFonts w:ascii="Consolas" w:hAnsi="Consolas"/>
           <w:b/>
@@ -4567,8 +4761,13 @@
           <w:smallCaps/>
           <w:spacing w:val="5"/>
         </w:rPr>
-      </w:pPr>
-      <w:r>
+        <w:t xml:space="preserve">  --region us-east-1 ^</w:t>
+      </w:r>
+    </w:p>
+    <w:p>
+      <w:pPr>
+        <w:spacing w:after="0"/>
+        <w:ind w:left="720"/>
         <w:rPr>
           <w:rFonts w:ascii="Consolas" w:hAnsi="Consolas"/>
           <w:b/>
@@ -4576,13 +4775,8 @@
           <w:smallCaps/>
           <w:spacing w:val="5"/>
         </w:rPr>
-        <w:t xml:space="preserve">  --stack-name pr-request ^</w:t>
-      </w:r>
-    </w:p>
-    <w:p>
-      <w:pPr>
-        <w:spacing w:after="0"/>
-        <w:ind w:left="720"/>
+      </w:pPr>
+      <w:r>
         <w:rPr>
           <w:rFonts w:ascii="Consolas" w:hAnsi="Consolas"/>
           <w:b/>
@@ -4590,8 +4784,13 @@
           <w:smallCaps/>
           <w:spacing w:val="5"/>
         </w:rPr>
-      </w:pPr>
-      <w:r>
+        <w:t xml:space="preserve">  --capabilities CAPABILITY_IAM ^</w:t>
+      </w:r>
+    </w:p>
+    <w:p>
+      <w:pPr>
+        <w:spacing w:after="0"/>
+        <w:ind w:left="720"/>
         <w:rPr>
           <w:rFonts w:ascii="Consolas" w:hAnsi="Consolas"/>
           <w:b/>
@@ -4599,13 +4798,8 @@
           <w:smallCaps/>
           <w:spacing w:val="5"/>
         </w:rPr>
-        <w:t xml:space="preserve">  --region us-east-1 ^</w:t>
-      </w:r>
-    </w:p>
-    <w:p>
-      <w:pPr>
-        <w:spacing w:after="0"/>
-        <w:ind w:left="720"/>
+      </w:pPr>
+      <w:r>
         <w:rPr>
           <w:rFonts w:ascii="Consolas" w:hAnsi="Consolas"/>
           <w:b/>
@@ -4613,61 +4807,7 @@
           <w:smallCaps/>
           <w:spacing w:val="5"/>
         </w:rPr>
-      </w:pPr>
-      <w:r>
-        <w:rPr>
-          <w:rFonts w:ascii="Consolas" w:hAnsi="Consolas"/>
-          <w:b/>
-          <w:bCs/>
-          <w:smallCaps/>
-          <w:spacing w:val="5"/>
-        </w:rPr>
-        <w:t xml:space="preserve">  --capabilities CAPABILITY_IAM ^</w:t>
-      </w:r>
-    </w:p>
-    <w:p>
-      <w:pPr>
-        <w:spacing w:after="0"/>
-        <w:ind w:left="720"/>
-        <w:rPr>
-          <w:rFonts w:ascii="Consolas" w:hAnsi="Consolas"/>
-          <w:b/>
-          <w:bCs/>
-          <w:smallCaps/>
-          <w:spacing w:val="5"/>
-        </w:rPr>
-      </w:pPr>
-      <w:r>
-        <w:rPr>
-          <w:rFonts w:ascii="Consolas" w:hAnsi="Consolas"/>
-          <w:b/>
-          <w:bCs/>
-          <w:smallCaps/>
-          <w:spacing w:val="5"/>
-        </w:rPr>
-        <w:t xml:space="preserve">  --parameter-overrides Stage=dev SnsTopicArn=</w:t>
-      </w:r>
-      <w:proofErr w:type="gramStart"/>
-      <w:r>
-        <w:rPr>
-          <w:rFonts w:ascii="Consolas" w:hAnsi="Consolas"/>
-          <w:b/>
-          <w:bCs/>
-          <w:smallCaps/>
-          <w:spacing w:val="5"/>
-        </w:rPr>
-        <w:t>arn:aws</w:t>
-      </w:r>
-      <w:proofErr w:type="gramEnd"/>
-      <w:r>
-        <w:rPr>
-          <w:rFonts w:ascii="Consolas" w:hAnsi="Consolas"/>
-          <w:b/>
-          <w:bCs/>
-          <w:smallCaps/>
-          <w:spacing w:val="5"/>
-        </w:rPr>
-        <w:t>:sns:us-east-1:238338230919:pr-review-standard</w:t>
+        <w:t xml:space="preserve">  --parameter-overrides Stage=dev SnsTopicArn=arn:aws:sns:us-east-1:238338230919:pr-review-standard</w:t>
       </w:r>
     </w:p>
     <w:p>
@@ -4789,7 +4929,6 @@
           <w:spacing w:val="5"/>
         </w:rPr>
       </w:pPr>
-      <w:proofErr w:type="spellStart"/>
       <w:r>
         <w:rPr>
           <w:rFonts w:ascii="Consolas" w:hAnsi="Consolas"/>
@@ -4799,10 +4938,13 @@
           <w:spacing w:val="5"/>
         </w:rPr>
         <w:lastRenderedPageBreak/>
-        <w:t>sam</w:t>
-      </w:r>
-      <w:proofErr w:type="spellEnd"/>
-      <w:r>
+        <w:t>sam deploy ^</w:t>
+      </w:r>
+    </w:p>
+    <w:p>
+      <w:pPr>
+        <w:spacing w:after="0"/>
+        <w:ind w:left="720"/>
         <w:rPr>
           <w:rFonts w:ascii="Consolas" w:hAnsi="Consolas"/>
           <w:b/>
@@ -4810,13 +4952,8 @@
           <w:smallCaps/>
           <w:spacing w:val="5"/>
         </w:rPr>
-        <w:t xml:space="preserve"> deploy ^</w:t>
-      </w:r>
-    </w:p>
-    <w:p>
-      <w:pPr>
-        <w:spacing w:after="0"/>
-        <w:ind w:left="720"/>
+      </w:pPr>
+      <w:r>
         <w:rPr>
           <w:rFonts w:ascii="Consolas" w:hAnsi="Consolas"/>
           <w:b/>
@@ -4824,8 +4961,13 @@
           <w:smallCaps/>
           <w:spacing w:val="5"/>
         </w:rPr>
-      </w:pPr>
-      <w:r>
+        <w:t xml:space="preserve">  --s3-bucket codeominous-artifacts ^</w:t>
+      </w:r>
+    </w:p>
+    <w:p>
+      <w:pPr>
+        <w:spacing w:after="0"/>
+        <w:ind w:left="720"/>
         <w:rPr>
           <w:rFonts w:ascii="Consolas" w:hAnsi="Consolas"/>
           <w:b/>
@@ -4833,9 +4975,7 @@
           <w:smallCaps/>
           <w:spacing w:val="5"/>
         </w:rPr>
-        <w:t xml:space="preserve">  --s3-bucket </w:t>
-      </w:r>
-      <w:proofErr w:type="spellStart"/>
+      </w:pPr>
       <w:r>
         <w:rPr>
           <w:rFonts w:ascii="Consolas" w:hAnsi="Consolas"/>
@@ -4844,10 +4984,13 @@
           <w:smallCaps/>
           <w:spacing w:val="5"/>
         </w:rPr>
-        <w:t>codeominous</w:t>
-      </w:r>
-      <w:proofErr w:type="spellEnd"/>
-      <w:r>
+        <w:t xml:space="preserve">  --stack-name pr-review^</w:t>
+      </w:r>
+    </w:p>
+    <w:p>
+      <w:pPr>
+        <w:spacing w:after="0"/>
+        <w:ind w:left="720"/>
         <w:rPr>
           <w:rFonts w:ascii="Consolas" w:hAnsi="Consolas"/>
           <w:b/>
@@ -4855,13 +4998,8 @@
           <w:smallCaps/>
           <w:spacing w:val="5"/>
         </w:rPr>
-        <w:t>-artifacts ^</w:t>
-      </w:r>
-    </w:p>
-    <w:p>
-      <w:pPr>
-        <w:spacing w:after="0"/>
-        <w:ind w:left="720"/>
+      </w:pPr>
+      <w:r>
         <w:rPr>
           <w:rFonts w:ascii="Consolas" w:hAnsi="Consolas"/>
           <w:b/>
@@ -4869,8 +5007,13 @@
           <w:smallCaps/>
           <w:spacing w:val="5"/>
         </w:rPr>
-      </w:pPr>
-      <w:r>
+        <w:t xml:space="preserve">  --region us-east-1 ^</w:t>
+      </w:r>
+    </w:p>
+    <w:p>
+      <w:pPr>
+        <w:spacing w:after="0"/>
+        <w:ind w:left="720"/>
         <w:rPr>
           <w:rFonts w:ascii="Consolas" w:hAnsi="Consolas"/>
           <w:b/>
@@ -4878,13 +5021,8 @@
           <w:smallCaps/>
           <w:spacing w:val="5"/>
         </w:rPr>
-        <w:t xml:space="preserve">  --stack-name pr-review^</w:t>
-      </w:r>
-    </w:p>
-    <w:p>
-      <w:pPr>
-        <w:spacing w:after="0"/>
-        <w:ind w:left="720"/>
+      </w:pPr>
+      <w:r>
         <w:rPr>
           <w:rFonts w:ascii="Consolas" w:hAnsi="Consolas"/>
           <w:b/>
@@ -4892,8 +5030,13 @@
           <w:smallCaps/>
           <w:spacing w:val="5"/>
         </w:rPr>
-      </w:pPr>
-      <w:r>
+        <w:t xml:space="preserve">  --capabilities CAPABILITY_IAM ^</w:t>
+      </w:r>
+    </w:p>
+    <w:p>
+      <w:pPr>
+        <w:spacing w:after="0"/>
+        <w:ind w:left="720"/>
         <w:rPr>
           <w:rFonts w:ascii="Consolas" w:hAnsi="Consolas"/>
           <w:b/>
@@ -4901,13 +5044,8 @@
           <w:smallCaps/>
           <w:spacing w:val="5"/>
         </w:rPr>
-        <w:t xml:space="preserve">  --region us-east-1 ^</w:t>
-      </w:r>
-    </w:p>
-    <w:p>
-      <w:pPr>
-        <w:spacing w:after="0"/>
-        <w:ind w:left="720"/>
+      </w:pPr>
+      <w:r>
         <w:rPr>
           <w:rFonts w:ascii="Consolas" w:hAnsi="Consolas"/>
           <w:b/>
@@ -4915,8 +5053,62 @@
           <w:smallCaps/>
           <w:spacing w:val="5"/>
         </w:rPr>
-      </w:pPr>
-      <w:r>
+        <w:t xml:space="preserve">  --parameter-overrides Stage=dev SnsTopicArn=arn:aws:sns:us-east-1:238338230919:pr-review-standard</w:t>
+      </w:r>
+    </w:p>
+    <w:p>
+      <w:pPr>
+        <w:rPr>
+          <w:rStyle w:val="IntenseReference"/>
+        </w:rPr>
+      </w:pPr>
+    </w:p>
+    <w:p>
+      <w:pPr>
+        <w:rPr>
+          <w:rStyle w:val="IntenseReference"/>
+          <w:rFonts w:ascii="Consolas" w:hAnsi="Consolas"/>
+          <w:color w:val="auto"/>
+        </w:rPr>
+      </w:pPr>
+      <w:r>
+        <w:rPr>
+          <w:rStyle w:val="IntenseReference"/>
+        </w:rPr>
+        <w:t xml:space="preserve">5.3 </w:t>
+      </w:r>
+      <w:r>
+        <w:rPr>
+          <w:rStyle w:val="IntenseReference"/>
+        </w:rPr>
+        <w:t>Notifications Service and Review UI</w:t>
+      </w:r>
+    </w:p>
+    <w:p>
+      <w:pPr>
+        <w:pStyle w:val="ListParagraph"/>
+        <w:numPr>
+          <w:ilvl w:val="0"/>
+          <w:numId w:val="32"/>
+        </w:numPr>
+        <w:rPr>
+          <w:rStyle w:val="IntenseReference"/>
+          <w:rFonts w:ascii="Consolas" w:hAnsi="Consolas"/>
+          <w:color w:val="auto"/>
+        </w:rPr>
+      </w:pPr>
+      <w:r>
+        <w:rPr>
+          <w:rStyle w:val="IntenseReference"/>
+          <w:rFonts w:ascii="Consolas" w:hAnsi="Consolas"/>
+          <w:color w:val="auto"/>
+        </w:rPr>
+        <w:t>Login to ECS</w:t>
+      </w:r>
+    </w:p>
+    <w:p>
+      <w:pPr>
+        <w:ind w:firstLine="720"/>
         <w:rPr>
           <w:rFonts w:ascii="Consolas" w:hAnsi="Consolas"/>
           <w:b/>
@@ -4924,13 +5116,8 @@
           <w:smallCaps/>
           <w:spacing w:val="5"/>
         </w:rPr>
-        <w:t xml:space="preserve">  --capabilities CAPABILITY_IAM ^</w:t>
-      </w:r>
-    </w:p>
-    <w:p>
-      <w:pPr>
-        <w:spacing w:after="0"/>
-        <w:ind w:left="720"/>
+      </w:pPr>
+      <w:r>
         <w:rPr>
           <w:rFonts w:ascii="Consolas" w:hAnsi="Consolas"/>
           <w:b/>
@@ -4938,8 +5125,34 @@
           <w:smallCaps/>
           <w:spacing w:val="5"/>
         </w:rPr>
-      </w:pPr>
-      <w:r>
+        <w:t>aws ecr get-login-password --region us-east-1 | docker login --username AWS --password-stdin 238338230919.dkr.ecr.us-east-1.amazonaws.com</w:t>
+      </w:r>
+    </w:p>
+    <w:p>
+      <w:pPr>
+        <w:pStyle w:val="ListParagraph"/>
+        <w:numPr>
+          <w:ilvl w:val="0"/>
+          <w:numId w:val="32"/>
+        </w:numPr>
+        <w:rPr>
+          <w:rStyle w:val="IntenseReference"/>
+          <w:rFonts w:ascii="Consolas" w:hAnsi="Consolas"/>
+          <w:color w:val="auto"/>
+        </w:rPr>
+      </w:pPr>
+      <w:r>
+        <w:rPr>
+          <w:rStyle w:val="IntenseReference"/>
+          <w:rFonts w:ascii="Consolas" w:hAnsi="Consolas"/>
+          <w:color w:val="auto"/>
+        </w:rPr>
+        <w:t>Build the image from the project folder</w:t>
+      </w:r>
+    </w:p>
+    <w:p>
+      <w:pPr>
+        <w:pStyle w:val="ListParagraph"/>
         <w:rPr>
           <w:rFonts w:ascii="Consolas" w:hAnsi="Consolas"/>
           <w:b/>
@@ -4947,9 +5160,7 @@
           <w:smallCaps/>
           <w:spacing w:val="5"/>
         </w:rPr>
-        <w:t xml:space="preserve">  --parameter-overrides Stage=dev SnsTopicArn=</w:t>
-      </w:r>
-      <w:proofErr w:type="gramStart"/>
+      </w:pPr>
       <w:r>
         <w:rPr>
           <w:rFonts w:ascii="Consolas" w:hAnsi="Consolas"/>
@@ -4958,10 +5169,12 @@
           <w:smallCaps/>
           <w:spacing w:val="5"/>
         </w:rPr>
-        <w:t>arn:aws</w:t>
-      </w:r>
-      <w:proofErr w:type="gramEnd"/>
-      <w:r>
+        <w:t>docker build -t notifications-service .</w:t>
+      </w:r>
+    </w:p>
+    <w:p>
+      <w:pPr>
+        <w:pStyle w:val="ListParagraph"/>
         <w:rPr>
           <w:rFonts w:ascii="Consolas" w:hAnsi="Consolas"/>
           <w:b/>
@@ -4969,30 +5182,7 @@
           <w:smallCaps/>
           <w:spacing w:val="5"/>
         </w:rPr>
-        <w:t>:sns:us-east-1:238338230919:pr-review-standard</w:t>
-      </w:r>
-    </w:p>
-    <w:p>
-      <w:pPr>
-        <w:rPr>
-          <w:rStyle w:val="IntenseReference"/>
-        </w:rPr>
-      </w:pPr>
-    </w:p>
-    <w:p>
-      <w:pPr>
-        <w:rPr>
-          <w:rStyle w:val="IntenseReference"/>
-          <w:rFonts w:ascii="Consolas" w:hAnsi="Consolas"/>
-          <w:color w:val="auto"/>
-        </w:rPr>
-      </w:pPr>
-      <w:r>
-        <w:rPr>
-          <w:rStyle w:val="IntenseReference"/>
-        </w:rPr>
-        <w:t>Notifications Service and Review UI</w:t>
-      </w:r>
+      </w:pPr>
     </w:p>
     <w:p>
       <w:pPr>
@@ -5001,24 +5191,6 @@
           <w:ilvl w:val="0"/>
           <w:numId w:val="32"/>
         </w:numPr>
-        <w:rPr>
-          <w:rStyle w:val="IntenseReference"/>
-          <w:rFonts w:ascii="Consolas" w:hAnsi="Consolas"/>
-          <w:color w:val="auto"/>
-        </w:rPr>
-      </w:pPr>
-      <w:r>
-        <w:rPr>
-          <w:rStyle w:val="IntenseReference"/>
-          <w:rFonts w:ascii="Consolas" w:hAnsi="Consolas"/>
-          <w:color w:val="auto"/>
-        </w:rPr>
-        <w:t>Login to ECS</w:t>
-      </w:r>
-    </w:p>
-    <w:p>
-      <w:pPr>
-        <w:ind w:firstLine="720"/>
         <w:rPr>
           <w:rFonts w:ascii="Consolas" w:hAnsi="Consolas"/>
           <w:b/>
@@ -5027,7 +5199,6 @@
           <w:spacing w:val="5"/>
         </w:rPr>
       </w:pPr>
-      <w:proofErr w:type="spellStart"/>
       <w:r>
         <w:rPr>
           <w:rFonts w:ascii="Consolas" w:hAnsi="Consolas"/>
@@ -5036,10 +5207,41 @@
           <w:smallCaps/>
           <w:spacing w:val="5"/>
         </w:rPr>
-        <w:t>aws</w:t>
-      </w:r>
-      <w:proofErr w:type="spellEnd"/>
-      <w:r>
+        <w:t>Tag the image</w:t>
+      </w:r>
+    </w:p>
+    <w:p>
+      <w:pPr>
+        <w:pStyle w:val="ListParagraph"/>
+        <w:rPr>
+          <w:rFonts w:ascii="Consolas" w:hAnsi="Consolas" w:cs="Calibri"/>
+          <w:szCs w:val="22"/>
+        </w:rPr>
+      </w:pPr>
+      <w:r>
+        <w:rPr>
+          <w:rFonts w:ascii="Consolas" w:hAnsi="Consolas" w:cs="Calibri"/>
+          <w:szCs w:val="22"/>
+        </w:rPr>
+        <w:t>docker tag notifications-service:latest 238338230919.dkr.ecr.us-east-1.amazonaws.com/notifications-service:latest</w:t>
+      </w:r>
+    </w:p>
+    <w:p>
+      <w:pPr>
+        <w:pStyle w:val="ListParagraph"/>
+        <w:rPr>
+          <w:rFonts w:ascii="Consolas" w:hAnsi="Consolas" w:cs="Calibri"/>
+          <w:szCs w:val="22"/>
+        </w:rPr>
+      </w:pPr>
+    </w:p>
+    <w:p>
+      <w:pPr>
+        <w:pStyle w:val="ListParagraph"/>
+        <w:numPr>
+          <w:ilvl w:val="0"/>
+          <w:numId w:val="32"/>
+        </w:numPr>
         <w:rPr>
           <w:rFonts w:ascii="Consolas" w:hAnsi="Consolas"/>
           <w:b/>
@@ -5047,10 +5249,18 @@
           <w:smallCaps/>
           <w:spacing w:val="5"/>
         </w:rPr>
-        <w:t xml:space="preserve"> </w:t>
-      </w:r>
-      <w:proofErr w:type="spellStart"/>
-      <w:r>
+      </w:pPr>
+      <w:r>
+        <w:rPr>
+          <w:rFonts w:ascii="Consolas" w:hAnsi="Consolas" w:cs="Calibri"/>
+          <w:szCs w:val="22"/>
+        </w:rPr>
+        <w:t>Deploy the new image to ECS</w:t>
+      </w:r>
+    </w:p>
+    <w:p>
+      <w:pPr>
+        <w:pStyle w:val="ListParagraph"/>
         <w:rPr>
           <w:rFonts w:ascii="Consolas" w:hAnsi="Consolas"/>
           <w:b/>
@@ -5058,9 +5268,7 @@
           <w:smallCaps/>
           <w:spacing w:val="5"/>
         </w:rPr>
-        <w:t>ecr</w:t>
-      </w:r>
-      <w:proofErr w:type="spellEnd"/>
+      </w:pPr>
       <w:r>
         <w:rPr>
           <w:rFonts w:ascii="Consolas" w:hAnsi="Consolas"/>
@@ -5069,36 +5277,100 @@
           <w:smallCaps/>
           <w:spacing w:val="5"/>
         </w:rPr>
-        <w:t xml:space="preserve"> get-login-password --region us-east-1 | docker login --username AWS --password-stdin 238338230919.dkr.ecr.us-east-1.amazonaws.com</w:t>
-      </w:r>
-    </w:p>
-    <w:p>
-      <w:pPr>
-        <w:pStyle w:val="ListParagraph"/>
+        <w:t>docker push 238338230919.dkr.ecr.us-east-1.amazonaws.com/notifications-service:latest</w:t>
+      </w:r>
+    </w:p>
+    <w:p>
+      <w:pPr>
+        <w:rPr>
+          <w:rStyle w:val="IntenseReference"/>
+        </w:rPr>
+      </w:pPr>
+    </w:p>
+    <w:p>
+      <w:pPr>
+        <w:pStyle w:val="Heading1"/>
         <w:numPr>
           <w:ilvl w:val="0"/>
-          <w:numId w:val="32"/>
+          <w:numId w:val="15"/>
         </w:numPr>
         <w:rPr>
           <w:rStyle w:val="IntenseReference"/>
-          <w:rFonts w:ascii="Consolas" w:hAnsi="Consolas"/>
-          <w:color w:val="auto"/>
-        </w:rPr>
-      </w:pPr>
+        </w:rPr>
+      </w:pPr>
+      <w:bookmarkStart w:id="24" w:name="_Toc197858928"/>
       <w:r>
         <w:rPr>
           <w:rStyle w:val="IntenseReference"/>
-          <w:rFonts w:ascii="Consolas" w:hAnsi="Consolas"/>
-          <w:color w:val="auto"/>
-        </w:rPr>
-        <w:t>Build the image from the project folder</w:t>
-      </w:r>
-    </w:p>
-    <w:p>
-      <w:pPr>
-        <w:pStyle w:val="ListParagraph"/>
-        <w:rPr>
-          <w:rFonts w:ascii="Consolas" w:hAnsi="Consolas"/>
+        </w:rPr>
+        <w:t>Troubleshooting</w:t>
+      </w:r>
+      <w:bookmarkEnd w:id="24"/>
+    </w:p>
+    <w:p>
+      <w:pPr>
+        <w:ind w:left="360"/>
+        <w:rPr>
+          <w:rStyle w:val="IntenseReference"/>
+        </w:rPr>
+      </w:pPr>
+      <w:r>
+        <w:rPr>
+          <w:rStyle w:val="IntenseReference"/>
+        </w:rPr>
+        <w:t>Cloudwatch</w:t>
+      </w:r>
+    </w:p>
+    <w:p>
+      <w:pPr>
+        <w:spacing w:after="0"/>
+        <w:ind w:left="360"/>
+        <w:rPr>
+          <w:rStyle w:val="IntenseReference"/>
+        </w:rPr>
+      </w:pPr>
+      <w:r>
+        <w:rPr>
+          <w:rStyle w:val="IntenseReference"/>
+        </w:rPr>
+        <w:t>All AWS services log to Cloudwatch</w:t>
+      </w:r>
+    </w:p>
+    <w:p>
+      <w:pPr>
+        <w:spacing w:after="0"/>
+        <w:ind w:left="360"/>
+        <w:rPr>
+          <w:rStyle w:val="IntenseReference"/>
+        </w:rPr>
+      </w:pPr>
+      <w:r>
+        <w:rPr>
+          <w:rStyle w:val="IntenseReference"/>
+        </w:rPr>
+        <w:t>Log Groups:</w:t>
+      </w:r>
+    </w:p>
+    <w:p>
+      <w:pPr>
+        <w:spacing w:after="0"/>
+        <w:ind w:left="360"/>
+        <w:rPr>
+          <w:rStyle w:val="IntenseReference"/>
+        </w:rPr>
+      </w:pPr>
+      <w:r>
+        <w:rPr>
+          <w:rStyle w:val="IntenseReference"/>
+        </w:rPr>
+        <w:t>Request Service</w:t>
+      </w:r>
+    </w:p>
+    <w:p>
+      <w:pPr>
+        <w:spacing w:after="0"/>
+        <w:ind w:left="360"/>
+        <w:rPr>
           <w:b/>
           <w:bCs/>
           <w:smallCaps/>
@@ -5107,191 +5379,228 @@
       </w:pPr>
       <w:r>
         <w:rPr>
-          <w:rFonts w:ascii="Consolas" w:hAnsi="Consolas"/>
           <w:b/>
           <w:bCs/>
           <w:smallCaps/>
           <w:spacing w:val="5"/>
         </w:rPr>
-        <w:t>docker build -t notifications-</w:t>
-      </w:r>
-      <w:proofErr w:type="gramStart"/>
-      <w:r>
-        <w:rPr>
-          <w:rFonts w:ascii="Consolas" w:hAnsi="Consolas"/>
+        <w:t>/aws/lambda/pr-request-function</w:t>
+      </w:r>
+    </w:p>
+    <w:p>
+      <w:pPr>
+        <w:spacing w:after="0"/>
+        <w:ind w:left="360"/>
+        <w:rPr>
+          <w:rStyle w:val="IntenseReference"/>
+        </w:rPr>
+      </w:pPr>
+      <w:r>
+        <w:rPr>
+          <w:rStyle w:val="IntenseReference"/>
+        </w:rPr>
+        <w:t>Review Service</w:t>
+      </w:r>
+    </w:p>
+    <w:p>
+      <w:pPr>
+        <w:spacing w:after="0"/>
+        <w:ind w:left="360"/>
+        <w:rPr>
           <w:b/>
           <w:bCs/>
           <w:smallCaps/>
           <w:spacing w:val="5"/>
         </w:rPr>
-        <w:t>service .</w:t>
-      </w:r>
-      <w:proofErr w:type="gramEnd"/>
-    </w:p>
-    <w:p>
-      <w:pPr>
-        <w:pStyle w:val="ListParagraph"/>
-        <w:rPr>
-          <w:rFonts w:ascii="Consolas" w:hAnsi="Consolas"/>
+      </w:pPr>
+      <w:r>
+        <w:rPr>
           <w:b/>
           <w:bCs/>
           <w:smallCaps/>
           <w:spacing w:val="5"/>
         </w:rPr>
-      </w:pPr>
-    </w:p>
-    <w:p>
-      <w:pPr>
-        <w:pStyle w:val="ListParagraph"/>
-        <w:numPr>
-          <w:ilvl w:val="0"/>
-          <w:numId w:val="32"/>
-        </w:numPr>
-        <w:rPr>
-          <w:rFonts w:ascii="Consolas" w:hAnsi="Consolas"/>
+        <w:t>/aws/lambda/pr-review-function</w:t>
+      </w:r>
+    </w:p>
+    <w:p>
+      <w:pPr>
+        <w:spacing w:after="0"/>
+        <w:ind w:left="360"/>
+        <w:rPr>
+          <w:rStyle w:val="IntenseReference"/>
+        </w:rPr>
+      </w:pPr>
+      <w:r>
+        <w:rPr>
+          <w:rStyle w:val="IntenseReference"/>
+        </w:rPr>
+        <w:t>Notifications Service.</w:t>
+      </w:r>
+    </w:p>
+    <w:p>
+      <w:pPr>
+        <w:spacing w:after="0"/>
+        <w:ind w:left="360"/>
+        <w:rPr>
+          <w:rStyle w:val="IntenseReference"/>
+          <w:color w:val="auto"/>
+        </w:rPr>
+      </w:pPr>
+      <w:r>
+        <w:rPr>
           <w:b/>
           <w:bCs/>
           <w:smallCaps/>
           <w:spacing w:val="5"/>
         </w:rPr>
-      </w:pPr>
-      <w:r>
-        <w:rPr>
-          <w:rFonts w:ascii="Consolas" w:hAnsi="Consolas"/>
+        <w:t>/ecs/notifications-service</w:t>
+      </w:r>
+    </w:p>
+    <w:p>
+      <w:pPr>
+        <w:ind w:left="360"/>
+        <w:rPr>
+          <w:rStyle w:val="IntenseReference"/>
+        </w:rPr>
+      </w:pPr>
+    </w:p>
+    <w:p>
+      <w:pPr>
+        <w:ind w:left="360"/>
+        <w:rPr>
+          <w:rStyle w:val="IntenseReference"/>
+        </w:rPr>
+      </w:pPr>
+      <w:r>
+        <w:rPr>
+          <w:rStyle w:val="IntenseReference"/>
+        </w:rPr>
+        <w:t xml:space="preserve">The Reviewer UI </w:t>
+      </w:r>
+    </w:p>
+    <w:p>
+      <w:pPr>
+        <w:ind w:firstLine="360"/>
+        <w:rPr>
+          <w:rStyle w:val="IntenseReference"/>
+          <w:color w:val="auto"/>
+        </w:rPr>
+      </w:pPr>
+      <w:r>
+        <w:rPr>
+          <w:rStyle w:val="IntenseReference"/>
+          <w:color w:val="auto"/>
+        </w:rPr>
+        <w:t>logs to the console and can be reviewed using the developer tools of any given browser.</w:t>
+      </w:r>
+    </w:p>
+    <w:p>
+      <w:pPr>
+        <w:ind w:firstLine="360"/>
+        <w:rPr>
+          <w:rStyle w:val="IntenseReference"/>
+          <w:color w:val="auto"/>
+        </w:rPr>
+      </w:pPr>
+    </w:p>
+    <w:p>
+      <w:pPr>
+        <w:rPr>
+          <w:rStyle w:val="IntenseReference"/>
+          <w:rFonts w:ascii="Open Sans Condensed SemiBold" w:eastAsiaTheme="majorEastAsia" w:hAnsi="Open Sans Condensed SemiBold" w:cstheme="majorBidi"/>
+          <w:bCs w:val="0"/>
+          <w:smallCaps w:val="0"/>
+          <w:spacing w:val="0"/>
+          <w:sz w:val="32"/>
+          <w:szCs w:val="40"/>
+        </w:rPr>
+      </w:pPr>
+      <w:r>
+        <w:rPr>
+          <w:rStyle w:val="IntenseReference"/>
+          <w:b w:val="0"/>
+          <w:bCs w:val="0"/>
+          <w:smallCaps w:val="0"/>
+          <w:spacing w:val="0"/>
+        </w:rPr>
+        <w:br w:type="page"/>
+      </w:r>
+    </w:p>
+    <w:p>
+      <w:pPr>
+        <w:pStyle w:val="Heading1"/>
+        <w:rPr>
+          <w:rStyle w:val="IntenseReference"/>
           <w:b/>
-          <w:bCs/>
-          <w:smallCaps/>
-          <w:spacing w:val="5"/>
-        </w:rPr>
-        <w:t>Tag the image</w:t>
-      </w:r>
-    </w:p>
-    <w:p>
-      <w:pPr>
-        <w:pStyle w:val="ListParagraph"/>
-        <w:rPr>
-          <w:rFonts w:ascii="Consolas" w:hAnsi="Consolas" w:cs="Calibri"/>
-          <w:szCs w:val="22"/>
-        </w:rPr>
-      </w:pPr>
-      <w:r>
-        <w:rPr>
-          <w:rFonts w:ascii="Consolas" w:hAnsi="Consolas" w:cs="Calibri"/>
-          <w:szCs w:val="22"/>
-        </w:rPr>
-        <w:t xml:space="preserve">docker tag </w:t>
-      </w:r>
-      <w:proofErr w:type="spellStart"/>
-      <w:r>
-        <w:rPr>
-          <w:rFonts w:ascii="Consolas" w:hAnsi="Consolas" w:cs="Calibri"/>
-          <w:szCs w:val="22"/>
-        </w:rPr>
-        <w:t>notifications-</w:t>
-      </w:r>
-      <w:proofErr w:type="gramStart"/>
-      <w:r>
-        <w:rPr>
-          <w:rFonts w:ascii="Consolas" w:hAnsi="Consolas" w:cs="Calibri"/>
-          <w:szCs w:val="22"/>
-        </w:rPr>
-        <w:t>service:latest</w:t>
-      </w:r>
-      <w:proofErr w:type="spellEnd"/>
-      <w:proofErr w:type="gramEnd"/>
-      <w:r>
-        <w:rPr>
-          <w:rFonts w:ascii="Consolas" w:hAnsi="Consolas" w:cs="Calibri"/>
-          <w:szCs w:val="22"/>
-        </w:rPr>
-        <w:t xml:space="preserve"> 238338230919.dkr.ecr.us-east-1.amazonaws.com/notifications-</w:t>
-      </w:r>
-      <w:proofErr w:type="gramStart"/>
-      <w:r>
-        <w:rPr>
-          <w:rFonts w:ascii="Consolas" w:hAnsi="Consolas" w:cs="Calibri"/>
-          <w:szCs w:val="22"/>
-        </w:rPr>
-        <w:t>service:latest</w:t>
-      </w:r>
-      <w:proofErr w:type="gramEnd"/>
-    </w:p>
-    <w:p>
-      <w:pPr>
-        <w:pStyle w:val="ListParagraph"/>
-        <w:rPr>
-          <w:rFonts w:ascii="Consolas" w:hAnsi="Consolas" w:cs="Calibri"/>
-          <w:szCs w:val="22"/>
-        </w:rPr>
-      </w:pPr>
-    </w:p>
-    <w:p>
-      <w:pPr>
-        <w:pStyle w:val="ListParagraph"/>
-        <w:numPr>
-          <w:ilvl w:val="0"/>
-          <w:numId w:val="32"/>
-        </w:numPr>
-        <w:rPr>
-          <w:rFonts w:ascii="Consolas" w:hAnsi="Consolas"/>
+          <w:bCs w:val="0"/>
+          <w:smallCaps w:val="0"/>
+          <w:spacing w:val="0"/>
+        </w:rPr>
+      </w:pPr>
+      <w:bookmarkStart w:id="25" w:name="_Toc197858929"/>
+      <w:r>
+        <w:rPr>
+          <w:rStyle w:val="IntenseReference"/>
           <w:b/>
-          <w:bCs/>
-          <w:smallCaps/>
-          <w:spacing w:val="5"/>
-        </w:rPr>
-      </w:pPr>
-      <w:r>
-        <w:rPr>
-          <w:rFonts w:ascii="Consolas" w:hAnsi="Consolas" w:cs="Calibri"/>
-          <w:szCs w:val="22"/>
-        </w:rPr>
-        <w:t>Deploy the new image to ECS</w:t>
-      </w:r>
-    </w:p>
-    <w:p>
-      <w:pPr>
-        <w:pStyle w:val="ListParagraph"/>
-        <w:rPr>
-          <w:rFonts w:ascii="Consolas" w:hAnsi="Consolas"/>
-          <w:b/>
-          <w:bCs/>
-          <w:smallCaps/>
-          <w:spacing w:val="5"/>
-        </w:rPr>
-      </w:pPr>
-      <w:r>
-        <w:rPr>
-          <w:rFonts w:ascii="Consolas" w:hAnsi="Consolas"/>
-          <w:b/>
-          <w:bCs/>
-          <w:smallCaps/>
-          <w:spacing w:val="5"/>
-        </w:rPr>
-        <w:t>docker push 238338230919.dkr.ecr.us-east-1.amazonaws.com/notifications-</w:t>
-      </w:r>
-      <w:proofErr w:type="gramStart"/>
-      <w:r>
-        <w:rPr>
-          <w:rFonts w:ascii="Consolas" w:hAnsi="Consolas"/>
-          <w:b/>
-          <w:bCs/>
-          <w:smallCaps/>
-          <w:spacing w:val="5"/>
-        </w:rPr>
-        <w:t>service:latest</w:t>
-      </w:r>
-      <w:proofErr w:type="gramEnd"/>
-    </w:p>
-    <w:p>
-      <w:pPr>
-        <w:pStyle w:val="ListParagraph"/>
-        <w:rPr>
-          <w:rStyle w:val="IntenseReference"/>
-        </w:rPr>
-      </w:pPr>
+          <w:bCs w:val="0"/>
+          <w:smallCaps w:val="0"/>
+          <w:spacing w:val="0"/>
+        </w:rPr>
+        <w:lastRenderedPageBreak/>
+        <w:t>Appendix</w:t>
+      </w:r>
+      <w:bookmarkEnd w:id="25"/>
+    </w:p>
+    <w:p>
+      <w:r>
+        <w:t>Sample Prompt with Language Styles Context</w:t>
+      </w:r>
+    </w:p>
+    <w:p>
+      <w:r>
+        <w:rPr>
+          <w:noProof/>
+        </w:rPr>
+        <w:drawing>
+          <wp:inline distT="0" distB="0" distL="0" distR="0" wp14:anchorId="645B742C" wp14:editId="016167EA">
+            <wp:extent cx="6858000" cy="3079750"/>
+            <wp:effectExtent l="0" t="0" r="0" b="6350"/>
+            <wp:docPr id="683610658" name="Picture 1" descr="A screen shot of a computer&#10;&#10;AI-generated content may be incorrect."/>
+            <wp:cNvGraphicFramePr>
+              <a:graphicFrameLocks xmlns:a="http://schemas.openxmlformats.org/drawingml/2006/main" noChangeAspect="1"/>
+            </wp:cNvGraphicFramePr>
+            <a:graphic xmlns:a="http://schemas.openxmlformats.org/drawingml/2006/main">
+              <a:graphicData uri="http://schemas.openxmlformats.org/drawingml/2006/picture">
+                <pic:pic xmlns:pic="http://schemas.openxmlformats.org/drawingml/2006/picture">
+                  <pic:nvPicPr>
+                    <pic:cNvPr id="683610658" name="Picture 1" descr="A screen shot of a computer&#10;&#10;AI-generated content may be incorrect."/>
+                    <pic:cNvPicPr/>
+                  </pic:nvPicPr>
+                  <pic:blipFill>
+                    <a:blip r:embed="rId16"/>
+                    <a:stretch>
+                      <a:fillRect/>
+                    </a:stretch>
+                  </pic:blipFill>
+                  <pic:spPr>
+                    <a:xfrm>
+                      <a:off x="0" y="0"/>
+                      <a:ext cx="6858000" cy="3079750"/>
+                    </a:xfrm>
+                    <a:prstGeom prst="rect">
+                      <a:avLst/>
+                    </a:prstGeom>
+                  </pic:spPr>
+                </pic:pic>
+              </a:graphicData>
+            </a:graphic>
+          </wp:inline>
+        </w:drawing>
+      </w:r>
     </w:p>
     <w:sectPr>
-      <w:footerReference w:type="default" r:id="rId16"/>
+      <w:footerReference w:type="default" r:id="rId17"/>
       <w:pgSz w:w="12240" w:h="15840"/>
       <w:pgMar w:top="720" w:right="720" w:bottom="720" w:left="720" w:header="720" w:footer="720" w:gutter="0"/>
       <w:cols w:space="720"/>

</xml_diff>